<commit_message>
fix: student signatureUrl in 05.docx
</commit_message>
<xml_diff>
--- a/src/lib/formToDocx/docTemplate/FM-ENG-GRD-05-01.docx
+++ b/src/lib/formToDocx/docTemplate/FM-ENG-GRD-05-01.docx
@@ -186,12 +186,38 @@
           <w:szCs w:val="32"/>
           <w:cs/>
         </w:rPr>
-        <w:t>คณะกรรมการประจำสำนักวิชาวิศวกรรมศาสต์</w:t>
+        <w:t>คณะกรรมการประจำสำนักวิชาวิศวกรรม</w:t>
+      </w:r>
+      <w:proofErr w:type="spellStart"/>
+      <w:r>
+        <w:rPr>
+          <w:rFonts w:ascii="TH SarabunPSK" w:eastAsia="Sarabun" w:hAnsi="TH SarabunPSK" w:cs="TH SarabunPSK" w:hint="cs"/>
+          <w:b/>
+          <w:bCs/>
+          <w:color w:val="000000"/>
+          <w:sz w:val="32"/>
+          <w:szCs w:val="32"/>
+          <w:cs/>
+        </w:rPr>
+        <w:t>ศา</w:t>
+      </w:r>
+      <w:proofErr w:type="spellEnd"/>
+      <w:r>
+        <w:rPr>
+          <w:rFonts w:ascii="TH SarabunPSK" w:eastAsia="Sarabun" w:hAnsi="TH SarabunPSK" w:cs="TH SarabunPSK" w:hint="cs"/>
+          <w:b/>
+          <w:bCs/>
+          <w:color w:val="000000"/>
+          <w:sz w:val="32"/>
+          <w:szCs w:val="32"/>
+          <w:cs/>
+        </w:rPr>
+        <w:t>สต์</w:t>
       </w:r>
     </w:p>
     <w:p>
       <w:pPr>
-        <w:pStyle w:val="Header"/>
+        <w:pStyle w:val="a8"/>
         <w:tabs>
           <w:tab w:val="clear" w:pos="9026"/>
           <w:tab w:val="left" w:pos="851"/>
@@ -435,7 +461,7 @@
     </w:p>
     <w:p>
       <w:pPr>
-        <w:pStyle w:val="Header"/>
+        <w:pStyle w:val="a8"/>
         <w:tabs>
           <w:tab w:val="clear" w:pos="9026"/>
           <w:tab w:val="left" w:pos="851"/>
@@ -572,7 +598,7 @@
     </w:p>
     <w:p>
       <w:pPr>
-        <w:pStyle w:val="Header"/>
+        <w:pStyle w:val="a8"/>
         <w:tabs>
           <w:tab w:val="clear" w:pos="9026"/>
           <w:tab w:val="left" w:pos="851"/>
@@ -1312,9 +1338,10 @@
         <w:spacing w:before="240" w:after="0" w:line="340" w:lineRule="exact"/>
         <w:rPr>
           <w:rFonts w:ascii="TH SarabunPSK" w:eastAsia="Sarabun" w:hAnsi="TH SarabunPSK" w:cs="TH SarabunPSK"/>
-          <w:sz w:val="32"/>
-          <w:szCs w:val="32"/>
-          <w:cs/>
+          <w:b/>
+          <w:bCs/>
+          <w:sz w:val="32"/>
+          <w:szCs w:val="32"/>
         </w:rPr>
       </w:pPr>
       <w:r>
@@ -1357,8 +1384,7 @@
     </w:p>
     <w:p>
       <w:pPr>
-        <w:spacing w:after="0" w:line="240" w:lineRule="auto"/>
-        <w:ind w:firstLine="720"/>
+        <w:spacing w:before="240" w:after="0" w:line="340" w:lineRule="exact"/>
         <w:rPr>
           <w:rFonts w:ascii="TH SarabunPSK" w:eastAsia="Sarabun" w:hAnsi="TH SarabunPSK" w:cs="TH SarabunPSK"/>
           <w:sz w:val="32"/>
@@ -1379,333 +1405,579 @@
       <w:r>
         <w:rPr>
           <w:rFonts w:ascii="TH SarabunPSK" w:eastAsia="Sarabun" w:hAnsi="TH SarabunPSK" w:cs="TH SarabunPSK"/>
+          <w:noProof/>
+          <w:sz w:val="32"/>
+          <w:szCs w:val="32"/>
+        </w:rPr>
+        <mc:AlternateContent>
+          <mc:Choice Requires="wps">
+            <w:drawing>
+              <wp:anchor distT="45720" distB="45720" distL="114300" distR="114300" simplePos="0" relativeHeight="251668480" behindDoc="0" locked="0" layoutInCell="1" allowOverlap="1" wp14:anchorId="2C461E23" wp14:editId="255BD689">
+                <wp:simplePos x="0" y="0"/>
+                <wp:positionH relativeFrom="column">
+                  <wp:posOffset>3589655</wp:posOffset>
+                </wp:positionH>
+                <wp:positionV relativeFrom="paragraph">
+                  <wp:posOffset>181610</wp:posOffset>
+                </wp:positionV>
+                <wp:extent cx="2819400" cy="1266825"/>
+                <wp:effectExtent l="0" t="0" r="0" b="9525"/>
+                <wp:wrapSquare wrapText="bothSides"/>
+                <wp:docPr id="217" name="Text Box 2"/>
+                <wp:cNvGraphicFramePr>
+                  <a:graphicFrameLocks xmlns:a="http://schemas.openxmlformats.org/drawingml/2006/main"/>
+                </wp:cNvGraphicFramePr>
+                <a:graphic xmlns:a="http://schemas.openxmlformats.org/drawingml/2006/main">
+                  <a:graphicData uri="http://schemas.microsoft.com/office/word/2010/wordprocessingShape">
+                    <wps:wsp>
+                      <wps:cNvSpPr txBox="1">
+                        <a:spLocks noChangeArrowheads="1"/>
+                      </wps:cNvSpPr>
+                      <wps:spPr bwMode="auto">
+                        <a:xfrm>
+                          <a:off x="0" y="0"/>
+                          <a:ext cx="2819400" cy="1266825"/>
+                        </a:xfrm>
+                        <a:prstGeom prst="rect">
+                          <a:avLst/>
+                        </a:prstGeom>
+                        <a:solidFill>
+                          <a:srgbClr val="FFFFFF"/>
+                        </a:solidFill>
+                        <a:ln w="9525">
+                          <a:noFill/>
+                          <a:miter lim="800000"/>
+                          <a:headEnd/>
+                          <a:tailEnd/>
+                        </a:ln>
+                      </wps:spPr>
+                      <wps:txbx>
+                        <w:txbxContent>
+                          <w:p>
+                            <w:pPr>
+                              <w:spacing w:after="0"/>
+                              <w:jc w:val="center"/>
+                              <w:rPr>
+                                <w:rFonts w:ascii="TH SarabunPSK" w:eastAsia="Sarabun" w:hAnsi="TH SarabunPSK" w:cs="TH SarabunPSK"/>
+                                <w:sz w:val="32"/>
+                                <w:szCs w:val="32"/>
+                              </w:rPr>
+                            </w:pPr>
+                            <w:r>
+                              <w:rPr>
+                                <w:rFonts w:ascii="TH SarabunPSK" w:eastAsia="Sarabun" w:hAnsi="TH SarabunPSK" w:cs="TH SarabunPSK" w:hint="cs"/>
+                                <w:sz w:val="32"/>
+                                <w:szCs w:val="32"/>
+                                <w:cs/>
+                              </w:rPr>
+                              <w:t>ลงชื่อ</w:t>
+                            </w:r>
+                            <w:r>
+                              <w:rPr>
+                                <w:rFonts w:ascii="TH SarabunPSK" w:hAnsi="TH SarabunPSK" w:cs="TH SarabunPSK" w:hint="cs"/>
+                                <w:sz w:val="32"/>
+                                <w:szCs w:val="32"/>
+                                <w:u w:val="dotted"/>
+                              </w:rPr>
+                              <w:t>{IMAGE image(</w:t>
+                            </w:r>
+                            <w:bookmarkStart w:id="1" w:name="_Hlk176868145"/>
+                            <w:r>
+                              <w:rPr>
+                                <w:rFonts w:ascii="TH SarabunPSK" w:hAnsi="TH SarabunPSK" w:cs="TH SarabunPSK" w:hint="cs"/>
+                                <w:sz w:val="32"/>
+                                <w:szCs w:val="32"/>
+                                <w:u w:val="dotted"/>
+                              </w:rPr>
+                              <w:t>std</w:t>
+                            </w:r>
+                            <w:proofErr w:type="spellStart"/>
+                            <w:r>
+                              <w:rPr>
+                                <w:rFonts w:ascii="TH SarabunPSK" w:hAnsi="TH SarabunPSK" w:cs="TH SarabunPSK" w:hint="cs"/>
+                                <w:sz w:val="32"/>
+                                <w:szCs w:val="32"/>
+                                <w:u w:val="dotted"/>
+                                <w:lang w:val="en-GB"/>
+                              </w:rPr>
+                              <w:t>SignUrl</w:t>
+                            </w:r>
+                            <w:bookmarkEnd w:id="1"/>
+                            <w:proofErr w:type="spellEnd"/>
+                            <w:r>
+                              <w:rPr>
+                                <w:rFonts w:ascii="TH SarabunPSK" w:hAnsi="TH SarabunPSK" w:cs="TH SarabunPSK" w:hint="cs"/>
+                                <w:sz w:val="32"/>
+                                <w:szCs w:val="32"/>
+                                <w:u w:val="dotted"/>
+                                <w:lang w:val="en-GB"/>
+                              </w:rPr>
+                              <w:t>)</w:t>
+                            </w:r>
+                            <w:r>
+                              <w:rPr>
+                                <w:rFonts w:ascii="TH SarabunPSK" w:hAnsi="TH SarabunPSK" w:cs="TH SarabunPSK" w:hint="cs"/>
+                                <w:sz w:val="32"/>
+                                <w:szCs w:val="32"/>
+                                <w:u w:val="dotted"/>
+                              </w:rPr>
+                              <w:t>}</w:t>
+                            </w:r>
+                          </w:p>
+                          <w:p>
+                            <w:pPr>
+                              <w:spacing w:after="0"/>
+                              <w:jc w:val="center"/>
+                              <w:rPr>
+                                <w:rFonts w:ascii="TH SarabunPSK" w:eastAsia="Sarabun" w:hAnsi="TH SarabunPSK" w:cs="TH SarabunPSK"/>
+                                <w:sz w:val="32"/>
+                                <w:szCs w:val="32"/>
+                                <w:u w:val="dotted"/>
+                              </w:rPr>
+                            </w:pPr>
+                            <w:r>
+                              <w:rPr>
+                                <w:rFonts w:ascii="TH SarabunPSK" w:eastAsia="Sarabun" w:hAnsi="TH SarabunPSK" w:cs="TH SarabunPSK" w:hint="cs"/>
+                                <w:sz w:val="32"/>
+                                <w:szCs w:val="32"/>
+                                <w:u w:val="dotted"/>
+                              </w:rPr>
+                              <w:t>(</w:t>
+                            </w:r>
+                            <w:r>
+                              <w:rPr>
+                                <w:rFonts w:ascii="TH SarabunPSK" w:hAnsi="TH SarabunPSK" w:cs="TH SarabunPSK" w:hint="cs"/>
+                                <w:sz w:val="32"/>
+                                <w:szCs w:val="32"/>
+                                <w:u w:val="dotted"/>
+                              </w:rPr>
+                              <w:t>{</w:t>
+                            </w:r>
+                            <w:proofErr w:type="spellStart"/>
+                            <w:r>
+                              <w:rPr>
+                                <w:rFonts w:ascii="TH SarabunPSK" w:hAnsi="TH SarabunPSK" w:cs="TH SarabunPSK" w:hint="cs"/>
+                                <w:sz w:val="32"/>
+                                <w:szCs w:val="32"/>
+                                <w:u w:val="dotted"/>
+                              </w:rPr>
+                              <w:t>stdPrefix</w:t>
+                            </w:r>
+                            <w:proofErr w:type="spellEnd"/>
+                            <w:r>
+                              <w:rPr>
+                                <w:rFonts w:ascii="TH SarabunPSK" w:hAnsi="TH SarabunPSK" w:cs="TH SarabunPSK" w:hint="cs"/>
+                                <w:sz w:val="32"/>
+                                <w:szCs w:val="32"/>
+                                <w:u w:val="dotted"/>
+                              </w:rPr>
+                              <w:t>}{</w:t>
+                            </w:r>
+                            <w:proofErr w:type="spellStart"/>
+                            <w:r>
+                              <w:rPr>
+                                <w:rFonts w:ascii="TH SarabunPSK" w:hAnsi="TH SarabunPSK" w:cs="TH SarabunPSK" w:hint="cs"/>
+                                <w:sz w:val="32"/>
+                                <w:szCs w:val="32"/>
+                                <w:u w:val="dotted"/>
+                              </w:rPr>
+                              <w:t>stdFirstName</w:t>
+                            </w:r>
+                            <w:proofErr w:type="spellEnd"/>
+                            <w:r>
+                              <w:rPr>
+                                <w:rFonts w:ascii="TH SarabunPSK" w:hAnsi="TH SarabunPSK" w:cs="TH SarabunPSK" w:hint="cs"/>
+                                <w:sz w:val="32"/>
+                                <w:szCs w:val="32"/>
+                                <w:u w:val="dotted"/>
+                              </w:rPr>
+                              <w:t>} {</w:t>
+                            </w:r>
+                            <w:proofErr w:type="spellStart"/>
+                            <w:r>
+                              <w:rPr>
+                                <w:rFonts w:ascii="TH SarabunPSK" w:hAnsi="TH SarabunPSK" w:cs="TH SarabunPSK" w:hint="cs"/>
+                                <w:sz w:val="32"/>
+                                <w:szCs w:val="32"/>
+                                <w:u w:val="dotted"/>
+                              </w:rPr>
+                              <w:t>stdLastName</w:t>
+                            </w:r>
+                            <w:proofErr w:type="spellEnd"/>
+                            <w:r>
+                              <w:rPr>
+                                <w:rFonts w:ascii="TH SarabunPSK" w:hAnsi="TH SarabunPSK" w:cs="TH SarabunPSK" w:hint="cs"/>
+                                <w:sz w:val="32"/>
+                                <w:szCs w:val="32"/>
+                                <w:u w:val="dotted"/>
+                              </w:rPr>
+                              <w:t>}</w:t>
+                            </w:r>
+                            <w:r>
+                              <w:rPr>
+                                <w:rFonts w:ascii="TH SarabunPSK" w:eastAsia="Sarabun" w:hAnsi="TH SarabunPSK" w:cs="TH SarabunPSK" w:hint="cs"/>
+                                <w:sz w:val="32"/>
+                                <w:szCs w:val="32"/>
+                                <w:u w:val="dotted"/>
+                                <w:cs/>
+                              </w:rPr>
+                              <w:t>)</w:t>
+                            </w:r>
+                          </w:p>
+                          <w:p>
+                            <w:pPr>
+                              <w:spacing w:after="0"/>
+                              <w:jc w:val="center"/>
+                              <w:rPr>
+                                <w:rFonts w:ascii="TH SarabunPSK" w:hAnsi="TH SarabunPSK" w:cs="TH SarabunPSK"/>
+                                <w:sz w:val="32"/>
+                                <w:szCs w:val="32"/>
+                              </w:rPr>
+                            </w:pPr>
+                            <w:r>
+                              <w:rPr>
+                                <w:rFonts w:ascii="TH SarabunPSK" w:eastAsia="Sarabun" w:hAnsi="TH SarabunPSK" w:cs="TH SarabunPSK" w:hint="cs"/>
+                                <w:sz w:val="32"/>
+                                <w:szCs w:val="32"/>
+                                <w:cs/>
+                              </w:rPr>
+                              <w:t>วันที่</w:t>
+                            </w:r>
+                            <w:r>
+                              <w:rPr>
+                                <w:rFonts w:ascii="TH SarabunPSK" w:eastAsia="Sarabun" w:hAnsi="TH SarabunPSK" w:cs="TH SarabunPSK" w:hint="cs"/>
+                                <w:sz w:val="32"/>
+                                <w:szCs w:val="32"/>
+                                <w:u w:val="dotted"/>
+                              </w:rPr>
+                              <w:t>{</w:t>
+                            </w:r>
+                            <w:r>
+                              <w:rPr>
+                                <w:rFonts w:ascii="TH SarabunPSK" w:hAnsi="TH SarabunPSK" w:cs="TH SarabunPSK" w:hint="cs"/>
+                                <w:sz w:val="32"/>
+                                <w:szCs w:val="32"/>
+                                <w:u w:val="dotted"/>
+                              </w:rPr>
+                              <w:t xml:space="preserve"> </w:t>
+                            </w:r>
+                            <w:proofErr w:type="spellStart"/>
+                            <w:r>
+                              <w:rPr>
+                                <w:rFonts w:ascii="TH SarabunPSK" w:hAnsi="TH SarabunPSK" w:cs="TH SarabunPSK" w:hint="cs"/>
+                                <w:sz w:val="32"/>
+                                <w:szCs w:val="32"/>
+                                <w:u w:val="dotted"/>
+                              </w:rPr>
+                              <w:t>createdAt</w:t>
+                            </w:r>
+                            <w:proofErr w:type="spellEnd"/>
+                            <w:r>
+                              <w:rPr>
+                                <w:rFonts w:ascii="TH SarabunPSK" w:eastAsia="Sarabun" w:hAnsi="TH SarabunPSK" w:cs="TH SarabunPSK" w:hint="cs"/>
+                                <w:color w:val="000000"/>
+                                <w:sz w:val="32"/>
+                                <w:szCs w:val="32"/>
+                                <w:u w:val="dotted"/>
+                              </w:rPr>
+                              <w:t xml:space="preserve"> </w:t>
+                            </w:r>
+                            <w:r>
+                              <w:rPr>
+                                <w:rFonts w:ascii="TH SarabunPSK" w:eastAsia="Sarabun" w:hAnsi="TH SarabunPSK" w:cs="TH SarabunPSK" w:hint="cs"/>
+                                <w:sz w:val="32"/>
+                                <w:szCs w:val="32"/>
+                                <w:u w:val="dotted"/>
+                              </w:rPr>
+                              <w:t>}</w:t>
+                            </w:r>
+                          </w:p>
+                        </w:txbxContent>
+                      </wps:txbx>
+                      <wps:bodyPr rot="0" vert="horz" wrap="square" lIns="91440" tIns="45720" rIns="91440" bIns="45720" anchor="t" anchorCtr="0">
+                        <a:noAutofit/>
+                      </wps:bodyPr>
+                    </wps:wsp>
+                  </a:graphicData>
+                </a:graphic>
+                <wp14:sizeRelH relativeFrom="margin">
+                  <wp14:pctWidth>0</wp14:pctWidth>
+                </wp14:sizeRelH>
+                <wp14:sizeRelV relativeFrom="margin">
+                  <wp14:pctHeight>0</wp14:pctHeight>
+                </wp14:sizeRelV>
+              </wp:anchor>
+            </w:drawing>
+          </mc:Choice>
+          <mc:Fallback>
+            <w:pict>
+              <v:shapetype w14:anchorId="2C461E23" id="_x0000_t202" coordsize="21600,21600" o:spt="202" path="m,l,21600r21600,l21600,xe">
+                <v:stroke joinstyle="miter"/>
+                <v:path gradientshapeok="t" o:connecttype="rect"/>
+              </v:shapetype>
+              <v:shape id="Text Box 2" o:spid="_x0000_s1026" type="#_x0000_t202" style="position:absolute;left:0;text-align:left;margin-left:282.65pt;margin-top:14.3pt;width:222pt;height:99.75pt;z-index:251668480;visibility:visible;mso-wrap-style:square;mso-width-percent:0;mso-height-percent:0;mso-wrap-distance-left:9pt;mso-wrap-distance-top:3.6pt;mso-wrap-distance-right:9pt;mso-wrap-distance-bottom:3.6pt;mso-position-horizontal:absolute;mso-position-horizontal-relative:text;mso-position-vertical:absolute;mso-position-vertical-relative:text;mso-width-percent:0;mso-height-percent:0;mso-width-relative:margin;mso-height-relative:margin;v-text-anchor:top" o:gfxdata="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" stroked="f">
+                <v:textbox>
+                  <w:txbxContent>
+                    <w:p>
+                      <w:pPr>
+                        <w:spacing w:after="0"/>
+                        <w:jc w:val="center"/>
+                        <w:rPr>
+                          <w:rFonts w:ascii="TH SarabunPSK" w:eastAsia="Sarabun" w:hAnsi="TH SarabunPSK" w:cs="TH SarabunPSK"/>
+                          <w:sz w:val="32"/>
+                          <w:szCs w:val="32"/>
+                        </w:rPr>
+                      </w:pPr>
+                      <w:r>
+                        <w:rPr>
+                          <w:rFonts w:ascii="TH SarabunPSK" w:eastAsia="Sarabun" w:hAnsi="TH SarabunPSK" w:cs="TH SarabunPSK" w:hint="cs"/>
+                          <w:sz w:val="32"/>
+                          <w:szCs w:val="32"/>
+                          <w:cs/>
+                        </w:rPr>
+                        <w:t>ลงชื่อ</w:t>
+                      </w:r>
+                      <w:r>
+                        <w:rPr>
+                          <w:rFonts w:ascii="TH SarabunPSK" w:hAnsi="TH SarabunPSK" w:cs="TH SarabunPSK" w:hint="cs"/>
+                          <w:sz w:val="32"/>
+                          <w:szCs w:val="32"/>
+                          <w:u w:val="dotted"/>
+                        </w:rPr>
+                        <w:t>{IMAGE image(</w:t>
+                      </w:r>
+                      <w:bookmarkStart w:id="2" w:name="_Hlk176868145"/>
+                      <w:r>
+                        <w:rPr>
+                          <w:rFonts w:ascii="TH SarabunPSK" w:hAnsi="TH SarabunPSK" w:cs="TH SarabunPSK" w:hint="cs"/>
+                          <w:sz w:val="32"/>
+                          <w:szCs w:val="32"/>
+                          <w:u w:val="dotted"/>
+                        </w:rPr>
+                        <w:t>std</w:t>
+                      </w:r>
+                      <w:proofErr w:type="spellStart"/>
+                      <w:r>
+                        <w:rPr>
+                          <w:rFonts w:ascii="TH SarabunPSK" w:hAnsi="TH SarabunPSK" w:cs="TH SarabunPSK" w:hint="cs"/>
+                          <w:sz w:val="32"/>
+                          <w:szCs w:val="32"/>
+                          <w:u w:val="dotted"/>
+                          <w:lang w:val="en-GB"/>
+                        </w:rPr>
+                        <w:t>SignUrl</w:t>
+                      </w:r>
+                      <w:bookmarkEnd w:id="2"/>
+                      <w:proofErr w:type="spellEnd"/>
+                      <w:r>
+                        <w:rPr>
+                          <w:rFonts w:ascii="TH SarabunPSK" w:hAnsi="TH SarabunPSK" w:cs="TH SarabunPSK" w:hint="cs"/>
+                          <w:sz w:val="32"/>
+                          <w:szCs w:val="32"/>
+                          <w:u w:val="dotted"/>
+                          <w:lang w:val="en-GB"/>
+                        </w:rPr>
+                        <w:t>)</w:t>
+                      </w:r>
+                      <w:r>
+                        <w:rPr>
+                          <w:rFonts w:ascii="TH SarabunPSK" w:hAnsi="TH SarabunPSK" w:cs="TH SarabunPSK" w:hint="cs"/>
+                          <w:sz w:val="32"/>
+                          <w:szCs w:val="32"/>
+                          <w:u w:val="dotted"/>
+                        </w:rPr>
+                        <w:t>}</w:t>
+                      </w:r>
+                    </w:p>
+                    <w:p>
+                      <w:pPr>
+                        <w:spacing w:after="0"/>
+                        <w:jc w:val="center"/>
+                        <w:rPr>
+                          <w:rFonts w:ascii="TH SarabunPSK" w:eastAsia="Sarabun" w:hAnsi="TH SarabunPSK" w:cs="TH SarabunPSK"/>
+                          <w:sz w:val="32"/>
+                          <w:szCs w:val="32"/>
+                          <w:u w:val="dotted"/>
+                        </w:rPr>
+                      </w:pPr>
+                      <w:r>
+                        <w:rPr>
+                          <w:rFonts w:ascii="TH SarabunPSK" w:eastAsia="Sarabun" w:hAnsi="TH SarabunPSK" w:cs="TH SarabunPSK" w:hint="cs"/>
+                          <w:sz w:val="32"/>
+                          <w:szCs w:val="32"/>
+                          <w:u w:val="dotted"/>
+                        </w:rPr>
+                        <w:t>(</w:t>
+                      </w:r>
+                      <w:r>
+                        <w:rPr>
+                          <w:rFonts w:ascii="TH SarabunPSK" w:hAnsi="TH SarabunPSK" w:cs="TH SarabunPSK" w:hint="cs"/>
+                          <w:sz w:val="32"/>
+                          <w:szCs w:val="32"/>
+                          <w:u w:val="dotted"/>
+                        </w:rPr>
+                        <w:t>{</w:t>
+                      </w:r>
+                      <w:proofErr w:type="spellStart"/>
+                      <w:r>
+                        <w:rPr>
+                          <w:rFonts w:ascii="TH SarabunPSK" w:hAnsi="TH SarabunPSK" w:cs="TH SarabunPSK" w:hint="cs"/>
+                          <w:sz w:val="32"/>
+                          <w:szCs w:val="32"/>
+                          <w:u w:val="dotted"/>
+                        </w:rPr>
+                        <w:t>stdPrefix</w:t>
+                      </w:r>
+                      <w:proofErr w:type="spellEnd"/>
+                      <w:r>
+                        <w:rPr>
+                          <w:rFonts w:ascii="TH SarabunPSK" w:hAnsi="TH SarabunPSK" w:cs="TH SarabunPSK" w:hint="cs"/>
+                          <w:sz w:val="32"/>
+                          <w:szCs w:val="32"/>
+                          <w:u w:val="dotted"/>
+                        </w:rPr>
+                        <w:t>}{</w:t>
+                      </w:r>
+                      <w:proofErr w:type="spellStart"/>
+                      <w:r>
+                        <w:rPr>
+                          <w:rFonts w:ascii="TH SarabunPSK" w:hAnsi="TH SarabunPSK" w:cs="TH SarabunPSK" w:hint="cs"/>
+                          <w:sz w:val="32"/>
+                          <w:szCs w:val="32"/>
+                          <w:u w:val="dotted"/>
+                        </w:rPr>
+                        <w:t>stdFirstName</w:t>
+                      </w:r>
+                      <w:proofErr w:type="spellEnd"/>
+                      <w:r>
+                        <w:rPr>
+                          <w:rFonts w:ascii="TH SarabunPSK" w:hAnsi="TH SarabunPSK" w:cs="TH SarabunPSK" w:hint="cs"/>
+                          <w:sz w:val="32"/>
+                          <w:szCs w:val="32"/>
+                          <w:u w:val="dotted"/>
+                        </w:rPr>
+                        <w:t>} {</w:t>
+                      </w:r>
+                      <w:proofErr w:type="spellStart"/>
+                      <w:r>
+                        <w:rPr>
+                          <w:rFonts w:ascii="TH SarabunPSK" w:hAnsi="TH SarabunPSK" w:cs="TH SarabunPSK" w:hint="cs"/>
+                          <w:sz w:val="32"/>
+                          <w:szCs w:val="32"/>
+                          <w:u w:val="dotted"/>
+                        </w:rPr>
+                        <w:t>stdLastName</w:t>
+                      </w:r>
+                      <w:proofErr w:type="spellEnd"/>
+                      <w:r>
+                        <w:rPr>
+                          <w:rFonts w:ascii="TH SarabunPSK" w:hAnsi="TH SarabunPSK" w:cs="TH SarabunPSK" w:hint="cs"/>
+                          <w:sz w:val="32"/>
+                          <w:szCs w:val="32"/>
+                          <w:u w:val="dotted"/>
+                        </w:rPr>
+                        <w:t>}</w:t>
+                      </w:r>
+                      <w:r>
+                        <w:rPr>
+                          <w:rFonts w:ascii="TH SarabunPSK" w:eastAsia="Sarabun" w:hAnsi="TH SarabunPSK" w:cs="TH SarabunPSK" w:hint="cs"/>
+                          <w:sz w:val="32"/>
+                          <w:szCs w:val="32"/>
+                          <w:u w:val="dotted"/>
+                          <w:cs/>
+                        </w:rPr>
+                        <w:t>)</w:t>
+                      </w:r>
+                    </w:p>
+                    <w:p>
+                      <w:pPr>
+                        <w:spacing w:after="0"/>
+                        <w:jc w:val="center"/>
+                        <w:rPr>
+                          <w:rFonts w:ascii="TH SarabunPSK" w:hAnsi="TH SarabunPSK" w:cs="TH SarabunPSK"/>
+                          <w:sz w:val="32"/>
+                          <w:szCs w:val="32"/>
+                        </w:rPr>
+                      </w:pPr>
+                      <w:r>
+                        <w:rPr>
+                          <w:rFonts w:ascii="TH SarabunPSK" w:eastAsia="Sarabun" w:hAnsi="TH SarabunPSK" w:cs="TH SarabunPSK" w:hint="cs"/>
+                          <w:sz w:val="32"/>
+                          <w:szCs w:val="32"/>
+                          <w:cs/>
+                        </w:rPr>
+                        <w:t>วันที่</w:t>
+                      </w:r>
+                      <w:r>
+                        <w:rPr>
+                          <w:rFonts w:ascii="TH SarabunPSK" w:eastAsia="Sarabun" w:hAnsi="TH SarabunPSK" w:cs="TH SarabunPSK" w:hint="cs"/>
+                          <w:sz w:val="32"/>
+                          <w:szCs w:val="32"/>
+                          <w:u w:val="dotted"/>
+                        </w:rPr>
+                        <w:t>{</w:t>
+                      </w:r>
+                      <w:r>
+                        <w:rPr>
+                          <w:rFonts w:ascii="TH SarabunPSK" w:hAnsi="TH SarabunPSK" w:cs="TH SarabunPSK" w:hint="cs"/>
+                          <w:sz w:val="32"/>
+                          <w:szCs w:val="32"/>
+                          <w:u w:val="dotted"/>
+                        </w:rPr>
+                        <w:t xml:space="preserve"> </w:t>
+                      </w:r>
+                      <w:proofErr w:type="spellStart"/>
+                      <w:r>
+                        <w:rPr>
+                          <w:rFonts w:ascii="TH SarabunPSK" w:hAnsi="TH SarabunPSK" w:cs="TH SarabunPSK" w:hint="cs"/>
+                          <w:sz w:val="32"/>
+                          <w:szCs w:val="32"/>
+                          <w:u w:val="dotted"/>
+                        </w:rPr>
+                        <w:t>createdAt</w:t>
+                      </w:r>
+                      <w:proofErr w:type="spellEnd"/>
+                      <w:r>
+                        <w:rPr>
+                          <w:rFonts w:ascii="TH SarabunPSK" w:eastAsia="Sarabun" w:hAnsi="TH SarabunPSK" w:cs="TH SarabunPSK" w:hint="cs"/>
+                          <w:color w:val="000000"/>
+                          <w:sz w:val="32"/>
+                          <w:szCs w:val="32"/>
+                          <w:u w:val="dotted"/>
+                        </w:rPr>
+                        <w:t xml:space="preserve"> </w:t>
+                      </w:r>
+                      <w:r>
+                        <w:rPr>
+                          <w:rFonts w:ascii="TH SarabunPSK" w:eastAsia="Sarabun" w:hAnsi="TH SarabunPSK" w:cs="TH SarabunPSK" w:hint="cs"/>
+                          <w:sz w:val="32"/>
+                          <w:szCs w:val="32"/>
+                          <w:u w:val="dotted"/>
+                        </w:rPr>
+                        <w:t>}</w:t>
+                      </w:r>
+                    </w:p>
+                  </w:txbxContent>
+                </v:textbox>
+                <w10:wrap type="square"/>
+              </v:shape>
+            </w:pict>
+          </mc:Fallback>
+        </mc:AlternateContent>
+      </w:r>
+      <w:r>
+        <w:rPr>
+          <w:rFonts w:ascii="TH SarabunPSK" w:eastAsia="Sarabun" w:hAnsi="TH SarabunPSK" w:cs="TH SarabunPSK"/>
           <w:sz w:val="32"/>
           <w:szCs w:val="32"/>
           <w:cs/>
         </w:rPr>
         <w:t>จึงเรียนมาเพื่อโปรดพิจารณาอนุมัติ</w:t>
       </w:r>
-    </w:p>
-    <w:p>
-      <w:pPr>
-        <w:spacing w:after="0" w:line="240" w:lineRule="auto"/>
-        <w:ind w:firstLine="720"/>
-        <w:rPr>
-          <w:rFonts w:ascii="TH SarabunPSK" w:eastAsia="Sarabun" w:hAnsi="TH SarabunPSK" w:cs="TH SarabunPSK"/>
-          <w:sz w:val="32"/>
-          <w:szCs w:val="32"/>
-        </w:rPr>
-      </w:pPr>
-    </w:p>
-    <w:p>
-      <w:pPr>
-        <w:spacing w:after="0" w:line="320" w:lineRule="exact"/>
-        <w:ind w:left="2880" w:firstLine="720"/>
-        <w:jc w:val="center"/>
-        <w:rPr>
-          <w:rFonts w:ascii="TH SarabunPSK" w:eastAsia="Sarabun" w:hAnsi="TH SarabunPSK" w:cs="TH SarabunPSK"/>
-          <w:sz w:val="32"/>
-          <w:szCs w:val="32"/>
-          <w:u w:val="dotted"/>
-        </w:rPr>
-      </w:pPr>
-      <w:r>
-        <w:rPr>
-          <w:rFonts w:ascii="TH SarabunPSK" w:eastAsia="Sarabun" w:hAnsi="TH SarabunPSK" w:cs="TH SarabunPSK"/>
-          <w:sz w:val="32"/>
-          <w:szCs w:val="32"/>
-          <w:cs/>
-        </w:rPr>
-        <w:t>ลงชื่อ</w:t>
-      </w:r>
-      <w:r>
-        <w:rPr>
-          <w:rFonts w:ascii="TH SarabunPSK" w:eastAsia="Sarabun" w:hAnsi="TH SarabunPSK" w:cs="TH SarabunPSK"/>
-          <w:sz w:val="32"/>
-          <w:szCs w:val="32"/>
-          <w:u w:val="dotted"/>
-          <w:cs/>
-        </w:rPr>
-        <w:tab/>
-      </w:r>
-      <w:r>
-        <w:rPr>
-          <w:rFonts w:ascii="TH SarabunPSK" w:hAnsi="TH SarabunPSK" w:cs="TH SarabunPSK"/>
-          <w:sz w:val="30"/>
-          <w:szCs w:val="30"/>
-          <w:u w:val="dotted"/>
-        </w:rPr>
-        <w:t>{IMAGE image(</w:t>
-      </w:r>
-      <w:bookmarkStart w:id="1" w:name="_Hlk176868145"/>
-      <w:r>
-        <w:rPr>
-          <w:rFonts w:ascii="TH SarabunPSK" w:hAnsi="TH SarabunPSK" w:cs="TH SarabunPSK"/>
-          <w:sz w:val="32"/>
-          <w:szCs w:val="32"/>
-          <w:u w:val="dotted"/>
-        </w:rPr>
-        <w:t>std</w:t>
-      </w:r>
-      <w:proofErr w:type="spellStart"/>
-      <w:r>
-        <w:rPr>
-          <w:rFonts w:ascii="TH SarabunPSK" w:hAnsi="TH SarabunPSK" w:cs="TH SarabunPSK"/>
-          <w:sz w:val="30"/>
-          <w:szCs w:val="30"/>
-          <w:u w:val="dotted"/>
-          <w:lang w:val="en-GB"/>
-        </w:rPr>
-        <w:t>SignUrl</w:t>
-      </w:r>
-      <w:bookmarkEnd w:id="1"/>
-      <w:proofErr w:type="spellEnd"/>
-      <w:r>
-        <w:rPr>
-          <w:rFonts w:ascii="TH SarabunPSK" w:hAnsi="TH SarabunPSK" w:cs="TH SarabunPSK"/>
-          <w:sz w:val="30"/>
-          <w:szCs w:val="30"/>
-          <w:u w:val="dotted"/>
-          <w:lang w:val="en-GB"/>
-        </w:rPr>
-        <w:t>)</w:t>
-      </w:r>
-      <w:r>
-        <w:rPr>
-          <w:rFonts w:ascii="TH SarabunPSK" w:hAnsi="TH SarabunPSK" w:cs="TH SarabunPSK"/>
-          <w:sz w:val="30"/>
-          <w:szCs w:val="30"/>
-          <w:u w:val="dotted"/>
-        </w:rPr>
-        <w:t>}</w:t>
-      </w:r>
-    </w:p>
-    <w:p>
-      <w:pPr>
-        <w:spacing w:after="0" w:line="320" w:lineRule="exact"/>
-        <w:ind w:left="2880" w:firstLine="720"/>
-        <w:jc w:val="center"/>
-        <w:rPr>
-          <w:rFonts w:ascii="TH SarabunPSK" w:eastAsia="Sarabun" w:hAnsi="TH SarabunPSK" w:cs="TH SarabunPSK"/>
-          <w:sz w:val="32"/>
-          <w:szCs w:val="32"/>
-        </w:rPr>
-      </w:pPr>
-      <w:r>
-        <w:rPr>
-          <w:rFonts w:ascii="TH SarabunPSK" w:eastAsia="Sarabun" w:hAnsi="TH SarabunPSK" w:cs="TH SarabunPSK"/>
-          <w:sz w:val="32"/>
-          <w:szCs w:val="32"/>
-        </w:rPr>
-        <w:t>(</w:t>
-      </w:r>
-      <w:r>
-        <w:rPr>
-          <w:rFonts w:ascii="TH SarabunPSK" w:hAnsi="TH SarabunPSK" w:cs="TH SarabunPSK"/>
-          <w:sz w:val="32"/>
-          <w:szCs w:val="32"/>
-          <w:u w:val="dotted" w:color="808080" w:themeColor="background1" w:themeShade="80"/>
-        </w:rPr>
-        <w:t>{</w:t>
-      </w:r>
-      <w:proofErr w:type="spellStart"/>
-      <w:r>
-        <w:rPr>
-          <w:rFonts w:ascii="TH SarabunPSK" w:hAnsi="TH SarabunPSK" w:cs="TH SarabunPSK"/>
-          <w:sz w:val="32"/>
-          <w:szCs w:val="32"/>
-          <w:u w:val="dotted" w:color="808080" w:themeColor="background1" w:themeShade="80"/>
-        </w:rPr>
-        <w:t>std</w:t>
-      </w:r>
-      <w:r>
-        <w:rPr>
-          <w:rFonts w:ascii="TH SarabunPSK" w:hAnsi="TH SarabunPSK" w:cs="TH SarabunPSK"/>
-          <w:sz w:val="32"/>
-          <w:szCs w:val="32"/>
-          <w:u w:val="dotted" w:color="808080" w:themeColor="background1" w:themeShade="80"/>
-        </w:rPr>
-        <w:t>P</w:t>
-      </w:r>
-      <w:r>
-        <w:rPr>
-          <w:rFonts w:ascii="TH SarabunPSK" w:hAnsi="TH SarabunPSK" w:cs="TH SarabunPSK"/>
-          <w:sz w:val="32"/>
-          <w:szCs w:val="32"/>
-          <w:u w:val="dotted" w:color="808080" w:themeColor="background1" w:themeShade="80"/>
-        </w:rPr>
-        <w:t>refix</w:t>
-      </w:r>
-      <w:proofErr w:type="spellEnd"/>
-      <w:r>
-        <w:rPr>
-          <w:rFonts w:ascii="TH SarabunPSK" w:hAnsi="TH SarabunPSK" w:cs="TH SarabunPSK"/>
-          <w:sz w:val="32"/>
-          <w:szCs w:val="32"/>
-          <w:u w:val="dotted" w:color="808080" w:themeColor="background1" w:themeShade="80"/>
-        </w:rPr>
-        <w:t>}{</w:t>
-      </w:r>
-      <w:proofErr w:type="spellStart"/>
-      <w:r>
-        <w:rPr>
-          <w:rFonts w:ascii="TH SarabunPSK" w:hAnsi="TH SarabunPSK" w:cs="TH SarabunPSK"/>
-          <w:sz w:val="32"/>
-          <w:szCs w:val="32"/>
-          <w:u w:val="dotted" w:color="808080" w:themeColor="background1" w:themeShade="80"/>
-        </w:rPr>
-        <w:t>stdFirstName</w:t>
-      </w:r>
-      <w:proofErr w:type="spellEnd"/>
-      <w:r>
-        <w:rPr>
-          <w:rFonts w:ascii="TH SarabunPSK" w:hAnsi="TH SarabunPSK" w:cs="TH SarabunPSK"/>
-          <w:sz w:val="32"/>
-          <w:szCs w:val="32"/>
-          <w:u w:val="dotted" w:color="808080" w:themeColor="background1" w:themeShade="80"/>
-        </w:rPr>
-        <w:t>} {</w:t>
-      </w:r>
-      <w:proofErr w:type="spellStart"/>
-      <w:r>
-        <w:rPr>
-          <w:rFonts w:ascii="TH SarabunPSK" w:hAnsi="TH SarabunPSK" w:cs="TH SarabunPSK"/>
-          <w:sz w:val="32"/>
-          <w:szCs w:val="32"/>
-          <w:u w:val="dotted" w:color="808080" w:themeColor="background1" w:themeShade="80"/>
-        </w:rPr>
-        <w:t>std</w:t>
-      </w:r>
-      <w:r>
-        <w:rPr>
-          <w:rFonts w:ascii="TH SarabunPSK" w:hAnsi="TH SarabunPSK" w:cs="TH SarabunPSK"/>
-          <w:sz w:val="32"/>
-          <w:szCs w:val="32"/>
-          <w:u w:val="dotted" w:color="808080" w:themeColor="background1" w:themeShade="80"/>
-        </w:rPr>
-        <w:t>L</w:t>
-      </w:r>
-      <w:r>
-        <w:rPr>
-          <w:rFonts w:ascii="TH SarabunPSK" w:hAnsi="TH SarabunPSK" w:cs="TH SarabunPSK"/>
-          <w:sz w:val="32"/>
-          <w:szCs w:val="32"/>
-          <w:u w:val="dotted" w:color="808080" w:themeColor="background1" w:themeShade="80"/>
-        </w:rPr>
-        <w:t>astName</w:t>
-      </w:r>
-      <w:proofErr w:type="spellEnd"/>
-      <w:r>
-        <w:rPr>
-          <w:rFonts w:ascii="TH SarabunPSK" w:hAnsi="TH SarabunPSK" w:cs="TH SarabunPSK"/>
-          <w:sz w:val="32"/>
-          <w:szCs w:val="32"/>
-          <w:u w:val="dotted" w:color="808080" w:themeColor="background1" w:themeShade="80"/>
-        </w:rPr>
-        <w:t>}</w:t>
-      </w:r>
-      <w:r>
-        <w:rPr>
-          <w:rFonts w:ascii="TH SarabunPSK" w:eastAsia="Sarabun" w:hAnsi="TH SarabunPSK" w:cs="TH SarabunPSK" w:hint="cs"/>
-          <w:sz w:val="32"/>
-          <w:szCs w:val="32"/>
-          <w:cs/>
-        </w:rPr>
-        <w:t>)</w:t>
-      </w:r>
-    </w:p>
-    <w:p>
-      <w:pPr>
-        <w:spacing w:after="120" w:line="320" w:lineRule="exact"/>
-        <w:ind w:left="2880" w:firstLine="720"/>
-        <w:jc w:val="center"/>
-        <w:rPr>
-          <w:rFonts w:ascii="TH SarabunPSK" w:eastAsia="Sarabun" w:hAnsi="TH SarabunPSK" w:cs="TH SarabunPSK"/>
-          <w:sz w:val="32"/>
-          <w:szCs w:val="32"/>
-        </w:rPr>
-      </w:pPr>
-      <w:r>
-        <w:rPr>
-          <w:rFonts w:ascii="TH SarabunPSK" w:eastAsia="Sarabun" w:hAnsi="TH SarabunPSK" w:cs="TH SarabunPSK" w:hint="cs"/>
-          <w:sz w:val="32"/>
-          <w:szCs w:val="32"/>
-          <w:cs/>
-        </w:rPr>
-        <w:t>วันที่</w:t>
-      </w:r>
-      <w:r>
-        <w:rPr>
-          <w:rFonts w:ascii="TH SarabunPSK" w:eastAsia="Sarabun" w:hAnsi="TH SarabunPSK" w:cs="TH SarabunPSK"/>
-          <w:sz w:val="32"/>
-          <w:szCs w:val="32"/>
-          <w:u w:val="dotted"/>
-        </w:rPr>
-        <w:tab/>
-        <w:t>{</w:t>
-      </w:r>
-      <w:r>
-        <w:rPr>
-          <w:rFonts w:ascii="TH SarabunPSK" w:hAnsi="TH SarabunPSK" w:cs="TH SarabunPSK"/>
-          <w:sz w:val="30"/>
-          <w:szCs w:val="30"/>
-          <w:u w:val="dotted"/>
-        </w:rPr>
-        <w:t xml:space="preserve"> </w:t>
-      </w:r>
-      <w:proofErr w:type="spellStart"/>
-      <w:r>
-        <w:rPr>
-          <w:rFonts w:ascii="TH SarabunPSK" w:hAnsi="TH SarabunPSK" w:cs="TH SarabunPSK"/>
-          <w:sz w:val="30"/>
-          <w:szCs w:val="30"/>
-          <w:u w:val="dotted"/>
-        </w:rPr>
-        <w:t>createdAt</w:t>
-      </w:r>
-      <w:proofErr w:type="spellEnd"/>
-      <w:r>
-        <w:rPr>
-          <w:rFonts w:ascii="TH SarabunPSK" w:eastAsia="Sarabun" w:hAnsi="TH SarabunPSK" w:cs="TH SarabunPSK"/>
-          <w:color w:val="000000"/>
-          <w:sz w:val="30"/>
-          <w:szCs w:val="30"/>
-          <w:u w:val="dotted"/>
-        </w:rPr>
-        <w:t xml:space="preserve"> </w:t>
-      </w:r>
-      <w:r>
-        <w:rPr>
-          <w:rFonts w:ascii="TH SarabunPSK" w:eastAsia="Sarabun" w:hAnsi="TH SarabunPSK" w:cs="TH SarabunPSK"/>
-          <w:sz w:val="32"/>
-          <w:szCs w:val="32"/>
-          <w:u w:val="dotted"/>
-        </w:rPr>
-        <w:t>}</w:t>
-      </w:r>
-      <w:r>
-        <w:rPr>
-          <w:rFonts w:ascii="TH SarabunPSK" w:eastAsia="Sarabun" w:hAnsi="TH SarabunPSK" w:cs="TH SarabunPSK"/>
-          <w:sz w:val="32"/>
-          <w:szCs w:val="32"/>
-          <w:u w:val="dotted"/>
-        </w:rPr>
-        <w:tab/>
-      </w:r>
-    </w:p>
-    <w:p>
-      <w:pPr>
-        <w:spacing w:after="120" w:line="320" w:lineRule="exact"/>
-        <w:rPr>
-          <w:rFonts w:ascii="TH SarabunPSK" w:eastAsia="Sarabun" w:hAnsi="TH SarabunPSK" w:cs="TH SarabunPSK"/>
-          <w:sz w:val="32"/>
-          <w:szCs w:val="32"/>
-        </w:rPr>
-      </w:pPr>
     </w:p>
     <w:tbl>
       <w:tblPr>
-        <w:tblStyle w:val="a"/>
+        <w:tblStyle w:val="ad"/>
         <w:tblW w:w="10604" w:type="dxa"/>
         <w:jc w:val="center"/>
         <w:tblBorders>
@@ -1853,6 +2125,7 @@
               <w:t>occP.status</w:t>
             </w:r>
             <w:proofErr w:type="spellEnd"/>
+            <w:proofErr w:type="gramStart"/>
             <w:r>
               <w:rPr>
                 <w:rFonts w:ascii="TH SarabunPSK" w:eastAsia="Sarabun" w:hAnsi="TH SarabunPSK" w:cs="TH SarabunPSK"/>
@@ -1870,7 +2143,19 @@
                 <w:szCs w:val="30"/>
                 <w:cs/>
               </w:rPr>
-              <w:t xml:space="preserve">  เห็นชอบ </w:t>
+              <w:t xml:space="preserve">  เห็นชอบ</w:t>
+            </w:r>
+            <w:proofErr w:type="gramEnd"/>
+            <w:r>
+              <w:rPr>
+                <w:rFonts w:ascii="TH SarabunPSK" w:eastAsia="Sarabun" w:hAnsi="TH SarabunPSK" w:cs="TH SarabunPSK"/>
+                <w:b/>
+                <w:bCs/>
+                <w:sz w:val="30"/>
+                <w:szCs w:val="30"/>
+                <w:cs/>
+              </w:rPr>
+              <w:t xml:space="preserve"> </w:t>
             </w:r>
             <w:r>
               <w:rPr>
@@ -2167,6 +2452,7 @@
               <w:t>occF.status</w:t>
             </w:r>
             <w:proofErr w:type="spellEnd"/>
+            <w:proofErr w:type="gramStart"/>
             <w:r>
               <w:rPr>
                 <w:rFonts w:ascii="TH SarabunPSK" w:eastAsia="Sarabun" w:hAnsi="TH SarabunPSK" w:cs="TH SarabunPSK"/>
@@ -2193,7 +2479,19 @@
                 <w:szCs w:val="30"/>
                 <w:cs/>
               </w:rPr>
-              <w:t xml:space="preserve">ไม่เห็นชอบ </w:t>
+              <w:t>ไม่เห็นชอบ</w:t>
+            </w:r>
+            <w:proofErr w:type="gramEnd"/>
+            <w:r>
+              <w:rPr>
+                <w:rFonts w:ascii="TH SarabunPSK" w:eastAsia="Sarabun" w:hAnsi="TH SarabunPSK" w:cs="TH SarabunPSK"/>
+                <w:b/>
+                <w:bCs/>
+                <w:sz w:val="30"/>
+                <w:szCs w:val="30"/>
+                <w:cs/>
+              </w:rPr>
+              <w:t xml:space="preserve"> </w:t>
             </w:r>
             <w:r>
               <w:rPr>
@@ -2555,11 +2853,20 @@
                 <w:sz w:val="30"/>
                 <w:szCs w:val="30"/>
               </w:rPr>
-              <w:t xml:space="preserve"> {</w:t>
-            </w:r>
-            <w:r>
               <w:t xml:space="preserve"> </w:t>
             </w:r>
+            <w:proofErr w:type="gramStart"/>
+            <w:r>
+              <w:rPr>
+                <w:rFonts w:ascii="TH SarabunPSK" w:eastAsia="Sarabun" w:hAnsi="TH SarabunPSK" w:cs="TH SarabunPSK"/>
+                <w:sz w:val="30"/>
+                <w:szCs w:val="30"/>
+              </w:rPr>
+              <w:t>{</w:t>
+            </w:r>
+            <w:r>
+              <w:t xml:space="preserve"> </w:t>
+            </w:r>
             <w:proofErr w:type="spellStart"/>
             <w:r>
               <w:rPr>
@@ -2570,6 +2877,7 @@
               <w:t>instituteCommitteeStatus</w:t>
             </w:r>
             <w:proofErr w:type="spellEnd"/>
+            <w:proofErr w:type="gramEnd"/>
             <w:r>
               <w:rPr>
                 <w:rFonts w:ascii="TH SarabunPSK" w:eastAsia="Sarabun" w:hAnsi="TH SarabunPSK" w:cs="TH SarabunPSK"/>
@@ -3137,7 +3445,47 @@
           <w:szCs w:val="32"/>
           <w:cs/>
         </w:rPr>
-        <w:t>: การศึกษาเปรียบเทียบคุณสมบัติเชิงกลของอะคลิลิคเรซิ่นชนิดบ่มตัวด้วยความร้อนโดยการเสริมแรงด้วยวิธีการเติมสารยางพาราธรรมชาติปรับปรุงคุณสมบัติ</w:t>
+        <w:t>: การศึกษาเปรียบเทียบคุณสมบัติเชิงกลของ</w:t>
+      </w:r>
+      <w:proofErr w:type="spellStart"/>
+      <w:r>
+        <w:rPr>
+          <w:rFonts w:ascii="TH SarabunPSK" w:eastAsia="Sarabun" w:hAnsi="TH SarabunPSK" w:cs="TH SarabunPSK"/>
+          <w:sz w:val="32"/>
+          <w:szCs w:val="32"/>
+          <w:cs/>
+        </w:rPr>
+        <w:t>อะ</w:t>
+      </w:r>
+      <w:proofErr w:type="spellEnd"/>
+      <w:r>
+        <w:rPr>
+          <w:rFonts w:ascii="TH SarabunPSK" w:eastAsia="Sarabun" w:hAnsi="TH SarabunPSK" w:cs="TH SarabunPSK"/>
+          <w:sz w:val="32"/>
+          <w:szCs w:val="32"/>
+          <w:cs/>
+        </w:rPr>
+        <w:t>คลิ</w:t>
+      </w:r>
+      <w:proofErr w:type="spellStart"/>
+      <w:r>
+        <w:rPr>
+          <w:rFonts w:ascii="TH SarabunPSK" w:eastAsia="Sarabun" w:hAnsi="TH SarabunPSK" w:cs="TH SarabunPSK"/>
+          <w:sz w:val="32"/>
+          <w:szCs w:val="32"/>
+          <w:cs/>
+        </w:rPr>
+        <w:t>ลิคเร</w:t>
+      </w:r>
+      <w:proofErr w:type="spellEnd"/>
+      <w:r>
+        <w:rPr>
+          <w:rFonts w:ascii="TH SarabunPSK" w:eastAsia="Sarabun" w:hAnsi="TH SarabunPSK" w:cs="TH SarabunPSK"/>
+          <w:sz w:val="32"/>
+          <w:szCs w:val="32"/>
+          <w:cs/>
+        </w:rPr>
+        <w:t>ซิ่นชนิดบ่มตัวด้วยความร้อนโดยการเสริมแรงด้วยวิธีการเติมสารยางพาราธรรมชาติปรับปรุงคุณสมบัติ</w:t>
       </w:r>
       <w:r>
         <w:rPr>
@@ -3255,14 +3603,65 @@
         </w:rPr>
         <w:t>ิเชิงกลของวัสดุฟันเที</w:t>
       </w:r>
-      <w:r>
-        <w:rPr>
-          <w:rFonts w:ascii="TH SarabunPSK" w:eastAsia="Sarabun" w:hAnsi="TH SarabunPSK" w:cs="TH SarabunPSK"/>
-          <w:sz w:val="32"/>
-          <w:szCs w:val="32"/>
-          <w:cs/>
-        </w:rPr>
-        <w:t>อะคริลิกหรือพอลีเมทิลอะคริเลท(</w:t>
+      <w:proofErr w:type="spellStart"/>
+      <w:r>
+        <w:rPr>
+          <w:rFonts w:ascii="TH SarabunPSK" w:eastAsia="Sarabun" w:hAnsi="TH SarabunPSK" w:cs="TH SarabunPSK"/>
+          <w:sz w:val="32"/>
+          <w:szCs w:val="32"/>
+          <w:cs/>
+        </w:rPr>
+        <w:t>อะคริลิก</w:t>
+      </w:r>
+      <w:proofErr w:type="spellEnd"/>
+      <w:r>
+        <w:rPr>
+          <w:rFonts w:ascii="TH SarabunPSK" w:eastAsia="Sarabun" w:hAnsi="TH SarabunPSK" w:cs="TH SarabunPSK"/>
+          <w:sz w:val="32"/>
+          <w:szCs w:val="32"/>
+          <w:cs/>
+        </w:rPr>
+        <w:t>หรือพอลีเมท</w:t>
+      </w:r>
+      <w:proofErr w:type="spellStart"/>
+      <w:r>
+        <w:rPr>
+          <w:rFonts w:ascii="TH SarabunPSK" w:eastAsia="Sarabun" w:hAnsi="TH SarabunPSK" w:cs="TH SarabunPSK"/>
+          <w:sz w:val="32"/>
+          <w:szCs w:val="32"/>
+          <w:cs/>
+        </w:rPr>
+        <w:t>ิลอะคร</w:t>
+      </w:r>
+      <w:proofErr w:type="spellEnd"/>
+      <w:r>
+        <w:rPr>
+          <w:rFonts w:ascii="TH SarabunPSK" w:eastAsia="Sarabun" w:hAnsi="TH SarabunPSK" w:cs="TH SarabunPSK"/>
+          <w:sz w:val="32"/>
+          <w:szCs w:val="32"/>
+          <w:cs/>
+        </w:rPr>
+        <w:t>ิ</w:t>
+      </w:r>
+      <w:proofErr w:type="spellStart"/>
+      <w:r>
+        <w:rPr>
+          <w:rFonts w:ascii="TH SarabunPSK" w:eastAsia="Sarabun" w:hAnsi="TH SarabunPSK" w:cs="TH SarabunPSK"/>
+          <w:sz w:val="32"/>
+          <w:szCs w:val="32"/>
+          <w:cs/>
+        </w:rPr>
+        <w:t>เล</w:t>
+      </w:r>
+      <w:proofErr w:type="spellEnd"/>
+      <w:r>
+        <w:rPr>
+          <w:rFonts w:ascii="TH SarabunPSK" w:eastAsia="Sarabun" w:hAnsi="TH SarabunPSK" w:cs="TH SarabunPSK"/>
+          <w:sz w:val="32"/>
+          <w:szCs w:val="32"/>
+          <w:cs/>
+        </w:rPr>
+        <w:t>ท(</w:t>
       </w:r>
       <w:r>
         <w:rPr>
@@ -3279,7 +3678,187 @@
           <w:szCs w:val="32"/>
           <w:cs/>
         </w:rPr>
-        <w:t xml:space="preserve">) ที่มีการเสริมแรงด้วยวัสดุเสริมแรง คือ ยางพาราธรรมชาติชนิดปรับปรุงคุณสมบัติหรือยางวัลคาในเซชั่น การทดลองทำในห้องปฏิบัติการทางทันตกรรมโดยการใช้เรชินอะคลิลิคชนิดบ่มตัวด้วยความร้อนยี่ห้อหนึ่งที่มีในท้องตลาดประเทศไทยยีฮ้อหนึ่ง การผสมให้ทำปฏิกิริยาระหว่างผงอะคลิลิและน้ำโมโนเมอร์ในสัดส่วนที่ทางผู้ผลิตกำหนดและเติมยางธรรมชาติสูตรปรับปรุงคุณสมบัติหรือยางวัลคาไนน์เซชั่นในสัดส่วนร้อยละ </w:t>
+        <w:t>) ที่มีการเสริมแรงด้วยวัสดุเสริมแรง คือ ยางพาราธรรมชาติชนิดปรับปรุงคุณสมบัติหรือยาง</w:t>
+      </w:r>
+      <w:proofErr w:type="spellStart"/>
+      <w:r>
+        <w:rPr>
+          <w:rFonts w:ascii="TH SarabunPSK" w:eastAsia="Sarabun" w:hAnsi="TH SarabunPSK" w:cs="TH SarabunPSK"/>
+          <w:sz w:val="32"/>
+          <w:szCs w:val="32"/>
+          <w:cs/>
+        </w:rPr>
+        <w:t>วัล</w:t>
+      </w:r>
+      <w:proofErr w:type="spellEnd"/>
+      <w:r>
+        <w:rPr>
+          <w:rFonts w:ascii="TH SarabunPSK" w:eastAsia="Sarabun" w:hAnsi="TH SarabunPSK" w:cs="TH SarabunPSK"/>
+          <w:sz w:val="32"/>
+          <w:szCs w:val="32"/>
+          <w:cs/>
+        </w:rPr>
+        <w:t>คาในเซ</w:t>
+      </w:r>
+      <w:proofErr w:type="spellStart"/>
+      <w:r>
+        <w:rPr>
+          <w:rFonts w:ascii="TH SarabunPSK" w:eastAsia="Sarabun" w:hAnsi="TH SarabunPSK" w:cs="TH SarabunPSK"/>
+          <w:sz w:val="32"/>
+          <w:szCs w:val="32"/>
+          <w:cs/>
+        </w:rPr>
+        <w:t>ชั่น</w:t>
+      </w:r>
+      <w:proofErr w:type="spellEnd"/>
+      <w:r>
+        <w:rPr>
+          <w:rFonts w:ascii="TH SarabunPSK" w:eastAsia="Sarabun" w:hAnsi="TH SarabunPSK" w:cs="TH SarabunPSK"/>
+          <w:sz w:val="32"/>
+          <w:szCs w:val="32"/>
+          <w:cs/>
+        </w:rPr>
+        <w:t xml:space="preserve"> การทดลองทำในห้องปฏิบัติการทางทันตกรรมโดยการใช้</w:t>
+      </w:r>
+      <w:proofErr w:type="spellStart"/>
+      <w:r>
+        <w:rPr>
+          <w:rFonts w:ascii="TH SarabunPSK" w:eastAsia="Sarabun" w:hAnsi="TH SarabunPSK" w:cs="TH SarabunPSK"/>
+          <w:sz w:val="32"/>
+          <w:szCs w:val="32"/>
+          <w:cs/>
+        </w:rPr>
+        <w:t>เร</w:t>
+      </w:r>
+      <w:proofErr w:type="spellEnd"/>
+      <w:r>
+        <w:rPr>
+          <w:rFonts w:ascii="TH SarabunPSK" w:eastAsia="Sarabun" w:hAnsi="TH SarabunPSK" w:cs="TH SarabunPSK"/>
+          <w:sz w:val="32"/>
+          <w:szCs w:val="32"/>
+          <w:cs/>
+        </w:rPr>
+        <w:t>ชิน</w:t>
+      </w:r>
+      <w:proofErr w:type="spellStart"/>
+      <w:r>
+        <w:rPr>
+          <w:rFonts w:ascii="TH SarabunPSK" w:eastAsia="Sarabun" w:hAnsi="TH SarabunPSK" w:cs="TH SarabunPSK"/>
+          <w:sz w:val="32"/>
+          <w:szCs w:val="32"/>
+          <w:cs/>
+        </w:rPr>
+        <w:t>อะ</w:t>
+      </w:r>
+      <w:proofErr w:type="spellEnd"/>
+      <w:r>
+        <w:rPr>
+          <w:rFonts w:ascii="TH SarabunPSK" w:eastAsia="Sarabun" w:hAnsi="TH SarabunPSK" w:cs="TH SarabunPSK"/>
+          <w:sz w:val="32"/>
+          <w:szCs w:val="32"/>
+          <w:cs/>
+        </w:rPr>
+        <w:t>คลิ</w:t>
+      </w:r>
+      <w:proofErr w:type="spellStart"/>
+      <w:r>
+        <w:rPr>
+          <w:rFonts w:ascii="TH SarabunPSK" w:eastAsia="Sarabun" w:hAnsi="TH SarabunPSK" w:cs="TH SarabunPSK"/>
+          <w:sz w:val="32"/>
+          <w:szCs w:val="32"/>
+          <w:cs/>
+        </w:rPr>
+        <w:t>ลิคช</w:t>
+      </w:r>
+      <w:proofErr w:type="spellEnd"/>
+      <w:r>
+        <w:rPr>
+          <w:rFonts w:ascii="TH SarabunPSK" w:eastAsia="Sarabun" w:hAnsi="TH SarabunPSK" w:cs="TH SarabunPSK"/>
+          <w:sz w:val="32"/>
+          <w:szCs w:val="32"/>
+          <w:cs/>
+        </w:rPr>
+        <w:t>นิดบ่มตัวด้วยความร้อนยี่ห้อหนึ่งที่มีในท้องตลาดประเทศไทยยีฮ้อหนึ่ง การผสมให้ทำปฏิกิริยาระหว่างผง</w:t>
+      </w:r>
+      <w:proofErr w:type="spellStart"/>
+      <w:r>
+        <w:rPr>
+          <w:rFonts w:ascii="TH SarabunPSK" w:eastAsia="Sarabun" w:hAnsi="TH SarabunPSK" w:cs="TH SarabunPSK"/>
+          <w:sz w:val="32"/>
+          <w:szCs w:val="32"/>
+          <w:cs/>
+        </w:rPr>
+        <w:t>อะ</w:t>
+      </w:r>
+      <w:proofErr w:type="spellEnd"/>
+      <w:r>
+        <w:rPr>
+          <w:rFonts w:ascii="TH SarabunPSK" w:eastAsia="Sarabun" w:hAnsi="TH SarabunPSK" w:cs="TH SarabunPSK"/>
+          <w:sz w:val="32"/>
+          <w:szCs w:val="32"/>
+          <w:cs/>
+        </w:rPr>
+        <w:t>คลิลิและน้ำโมโนเมอร์ในสัดส่วนที่ทางผู้ผลิตกำหนดและเติมยางธรรมชาติสูตรปรับปรุงคุณสมบัติหรือยาง</w:t>
+      </w:r>
+      <w:proofErr w:type="spellStart"/>
+      <w:r>
+        <w:rPr>
+          <w:rFonts w:ascii="TH SarabunPSK" w:eastAsia="Sarabun" w:hAnsi="TH SarabunPSK" w:cs="TH SarabunPSK"/>
+          <w:sz w:val="32"/>
+          <w:szCs w:val="32"/>
+          <w:cs/>
+        </w:rPr>
+        <w:t>วัล</w:t>
+      </w:r>
+      <w:proofErr w:type="spellEnd"/>
+      <w:r>
+        <w:rPr>
+          <w:rFonts w:ascii="TH SarabunPSK" w:eastAsia="Sarabun" w:hAnsi="TH SarabunPSK" w:cs="TH SarabunPSK"/>
+          <w:sz w:val="32"/>
+          <w:szCs w:val="32"/>
+          <w:cs/>
+        </w:rPr>
+        <w:t>คาไน</w:t>
+      </w:r>
+      <w:proofErr w:type="spellStart"/>
+      <w:r>
+        <w:rPr>
+          <w:rFonts w:ascii="TH SarabunPSK" w:eastAsia="Sarabun" w:hAnsi="TH SarabunPSK" w:cs="TH SarabunPSK"/>
+          <w:sz w:val="32"/>
+          <w:szCs w:val="32"/>
+          <w:cs/>
+        </w:rPr>
+        <w:t>น์</w:t>
+      </w:r>
+      <w:proofErr w:type="spellEnd"/>
+      <w:r>
+        <w:rPr>
+          <w:rFonts w:ascii="TH SarabunPSK" w:eastAsia="Sarabun" w:hAnsi="TH SarabunPSK" w:cs="TH SarabunPSK"/>
+          <w:sz w:val="32"/>
+          <w:szCs w:val="32"/>
+          <w:cs/>
+        </w:rPr>
+        <w:t>เซ</w:t>
+      </w:r>
+      <w:proofErr w:type="spellStart"/>
+      <w:r>
+        <w:rPr>
+          <w:rFonts w:ascii="TH SarabunPSK" w:eastAsia="Sarabun" w:hAnsi="TH SarabunPSK" w:cs="TH SarabunPSK"/>
+          <w:sz w:val="32"/>
+          <w:szCs w:val="32"/>
+          <w:cs/>
+        </w:rPr>
+        <w:t>ชั่น</w:t>
+      </w:r>
+      <w:proofErr w:type="spellEnd"/>
+      <w:r>
+        <w:rPr>
+          <w:rFonts w:ascii="TH SarabunPSK" w:eastAsia="Sarabun" w:hAnsi="TH SarabunPSK" w:cs="TH SarabunPSK"/>
+          <w:sz w:val="32"/>
+          <w:szCs w:val="32"/>
+          <w:cs/>
+        </w:rPr>
+        <w:t xml:space="preserve">ในสัดส่วนร้อยละ </w:t>
       </w:r>
       <w:r>
         <w:rPr>
@@ -3381,7 +3960,27 @@
           <w:szCs w:val="32"/>
           <w:cs/>
         </w:rPr>
-        <w:t xml:space="preserve">สาขาวิชา การบริหารงานก่อสร้างและสาธารณูปโกค  </w:t>
+        <w:t>สาขาวิชา การบริหารงานก่อสร้างและสาธารณ</w:t>
+      </w:r>
+      <w:proofErr w:type="spellStart"/>
+      <w:r>
+        <w:rPr>
+          <w:rFonts w:ascii="TH SarabunPSK" w:eastAsia="Sarabun" w:hAnsi="TH SarabunPSK" w:cs="TH SarabunPSK"/>
+          <w:sz w:val="32"/>
+          <w:szCs w:val="32"/>
+          <w:cs/>
+        </w:rPr>
+        <w:t>ูป</w:t>
+      </w:r>
+      <w:proofErr w:type="spellEnd"/>
+      <w:r>
+        <w:rPr>
+          <w:rFonts w:ascii="TH SarabunPSK" w:eastAsia="Sarabun" w:hAnsi="TH SarabunPSK" w:cs="TH SarabunPSK"/>
+          <w:sz w:val="32"/>
+          <w:szCs w:val="32"/>
+          <w:cs/>
+        </w:rPr>
+        <w:t xml:space="preserve">โกค  </w:t>
       </w:r>
       <w:r>
         <w:rPr>
@@ -3554,7 +4153,7 @@
                 </v:handles>
                 <o:complex v:ext="view"/>
               </v:shapetype>
-              <v:shape id="Horizontal Scroll 30" o:spid="_x0000_s1026" type="#_x0000_t98" style="position:absolute;left:0;text-align:left;margin-left:41.25pt;margin-top:1.95pt;width:384.7pt;height:225.3pt;z-index:251665408;visibility:visible;mso-wrap-style:square;mso-width-percent:0;mso-height-percent:0;mso-wrap-distance-left:9pt;mso-wrap-distance-top:0;mso-wrap-distance-right:9pt;mso-wrap-distance-bottom:0;mso-position-horizontal:absolute;mso-position-horizontal-relative:margin;mso-position-vertical:absolute;mso-position-vertical-relative:text;mso-width-percent:0;mso-height-percent:0;mso-width-relative:margin;mso-height-relative:margin;v-text-anchor:middle" o:gfxdata="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">
+              <v:shape id="Horizontal Scroll 30" o:spid="_x0000_s1027" type="#_x0000_t98" style="position:absolute;left:0;text-align:left;margin-left:41.25pt;margin-top:1.95pt;width:384.7pt;height:225.3pt;z-index:251665408;visibility:visible;mso-wrap-style:square;mso-width-percent:0;mso-height-percent:0;mso-wrap-distance-left:9pt;mso-wrap-distance-top:0;mso-wrap-distance-right:9pt;mso-wrap-distance-bottom:0;mso-position-horizontal:absolute;mso-position-horizontal-relative:margin;mso-position-vertical:absolute;mso-position-vertical-relative:text;mso-width-percent:0;mso-height-percent:0;mso-width-relative:margin;mso-height-relative:margin;v-text-anchor:middle" o:gfxdata="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">
                 <v:stroke startarrowwidth="narrow" startarrowlength="short" endarrowwidth="narrow" endarrowlength="short"/>
                 <v:textbox inset="2.53958mm,2.53958mm,2.53958mm,2.53958mm">
                   <w:txbxContent>
@@ -3664,7 +4263,7 @@
                           </w:p>
                           <w:p>
                             <w:pPr>
-                              <w:pStyle w:val="ListParagraph"/>
+                              <w:pStyle w:val="a4"/>
                               <w:numPr>
                                 <w:ilvl w:val="0"/>
                                 <w:numId w:val="1"/>
@@ -3723,7 +4322,7 @@
                           </w:p>
                           <w:p>
                             <w:pPr>
-                              <w:pStyle w:val="ListParagraph"/>
+                              <w:pStyle w:val="a4"/>
                               <w:numPr>
                                 <w:ilvl w:val="0"/>
                                 <w:numId w:val="1"/>
@@ -3864,7 +4463,7 @@
                           </w:p>
                           <w:p>
                             <w:pPr>
-                              <w:pStyle w:val="ListParagraph"/>
+                              <w:pStyle w:val="a4"/>
                               <w:numPr>
                                 <w:ilvl w:val="0"/>
                                 <w:numId w:val="1"/>
@@ -3891,7 +4490,7 @@
                           </w:p>
                           <w:p>
                             <w:pPr>
-                              <w:pStyle w:val="ListParagraph"/>
+                              <w:pStyle w:val="a4"/>
                               <w:numPr>
                                 <w:ilvl w:val="0"/>
                                 <w:numId w:val="1"/>
@@ -3925,18 +4524,9 @@
                                 <w:szCs w:val="28"/>
                                 <w:cs/>
                               </w:rPr>
-                              <w:t>เวลดิ้ง</w:t>
+                              <w:t>เวล</w:t>
                             </w:r>
-                            <w:r>
-                              <w:rPr>
-                                <w:rFonts w:ascii="TH SarabunPSK" w:eastAsia="Sarabun" w:hAnsi="TH SarabunPSK" w:cs="TH SarabunPSK"/>
-                                <w:color w:val="000000"/>
-                                <w:sz w:val="28"/>
-                                <w:szCs w:val="28"/>
-                                <w:cs/>
-                              </w:rPr>
-                              <w:t>ต้องเป็นเวลดิง หรือ</w:t>
-                            </w:r>
+                            <w:proofErr w:type="spellStart"/>
                             <w:r>
                               <w:rPr>
                                 <w:rFonts w:ascii="TH SarabunPSK" w:eastAsia="Sarabun" w:hAnsi="TH SarabunPSK" w:cs="TH SarabunPSK"/>
@@ -3947,8 +4537,9 @@
                                 <w:szCs w:val="28"/>
                                 <w:cs/>
                               </w:rPr>
-                              <w:t>วิสชั่น</w:t>
+                              <w:t>ดิ้ง</w:t>
                             </w:r>
+                            <w:proofErr w:type="spellEnd"/>
                             <w:r>
                               <w:rPr>
                                 <w:rFonts w:ascii="TH SarabunPSK" w:eastAsia="Sarabun" w:hAnsi="TH SarabunPSK" w:cs="TH SarabunPSK"/>
@@ -3957,12 +4548,58 @@
                                 <w:szCs w:val="28"/>
                                 <w:cs/>
                               </w:rPr>
-                              <w:t>ต้องเป็นวิสชันเป็นต้น</w:t>
+                              <w:t>ต้องเป็นเวลดิง หรือ</w:t>
+                            </w:r>
+                            <w:proofErr w:type="spellStart"/>
+                            <w:r>
+                              <w:rPr>
+                                <w:rFonts w:ascii="TH SarabunPSK" w:eastAsia="Sarabun" w:hAnsi="TH SarabunPSK" w:cs="TH SarabunPSK"/>
+                                <w:b/>
+                                <w:bCs/>
+                                <w:color w:val="000000"/>
+                                <w:sz w:val="28"/>
+                                <w:szCs w:val="28"/>
+                                <w:cs/>
+                              </w:rPr>
+                              <w:t>วิสชั่น</w:t>
+                            </w:r>
+                            <w:proofErr w:type="spellEnd"/>
+                            <w:r>
+                              <w:rPr>
+                                <w:rFonts w:ascii="TH SarabunPSK" w:eastAsia="Sarabun" w:hAnsi="TH SarabunPSK" w:cs="TH SarabunPSK"/>
+                                <w:color w:val="000000"/>
+                                <w:sz w:val="28"/>
+                                <w:szCs w:val="28"/>
+                                <w:cs/>
+                              </w:rPr>
+                              <w:t>ต้องเป็น</w:t>
+                            </w:r>
+                            <w:proofErr w:type="spellStart"/>
+                            <w:r>
+                              <w:rPr>
+                                <w:rFonts w:ascii="TH SarabunPSK" w:eastAsia="Sarabun" w:hAnsi="TH SarabunPSK" w:cs="TH SarabunPSK"/>
+                                <w:color w:val="000000"/>
+                                <w:sz w:val="28"/>
+                                <w:szCs w:val="28"/>
+                                <w:cs/>
+                              </w:rPr>
+                              <w:t>วิส</w:t>
+                            </w:r>
+                            <w:proofErr w:type="spellEnd"/>
+                            <w:r>
+                              <w:rPr>
+                                <w:rFonts w:ascii="TH SarabunPSK" w:eastAsia="Sarabun" w:hAnsi="TH SarabunPSK" w:cs="TH SarabunPSK"/>
+                                <w:color w:val="000000"/>
+                                <w:sz w:val="28"/>
+                                <w:szCs w:val="28"/>
+                                <w:cs/>
+                              </w:rPr>
+                              <w:t>ชันเป็นต้น</w:t>
                             </w:r>
                           </w:p>
                           <w:p>
                             <w:pPr>
-                              <w:pStyle w:val="ListParagraph"/>
+                              <w:pStyle w:val="a4"/>
                               <w:numPr>
                                 <w:ilvl w:val="0"/>
                                 <w:numId w:val="1"/>
@@ -4234,7 +4871,7 @@
           </mc:Choice>
           <mc:Fallback>
             <w:pict>
-              <v:rect w14:anchorId="068DE42C" id="Rectangle 34" o:spid="_x0000_s1027" style="position:absolute;margin-left:173.75pt;margin-top:.75pt;width:363.3pt;height:153.75pt;z-index:251666432;visibility:visible;mso-wrap-style:square;mso-width-percent:0;mso-height-percent:0;mso-wrap-distance-left:9pt;mso-wrap-distance-top:0;mso-wrap-distance-right:9pt;mso-wrap-distance-bottom:0;mso-position-horizontal:absolute;mso-position-horizontal-relative:page;mso-position-vertical:absolute;mso-position-vertical-relative:text;mso-width-percent:0;mso-height-percent:0;mso-width-relative:margin;mso-height-relative:margin;v-text-anchor:top" o:gfxdata="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" filled="f" stroked="f">
+              <v:rect w14:anchorId="068DE42C" id="Rectangle 34" o:spid="_x0000_s1028" style="position:absolute;margin-left:173.75pt;margin-top:.75pt;width:363.3pt;height:153.75pt;z-index:251666432;visibility:visible;mso-wrap-style:square;mso-width-percent:0;mso-height-percent:0;mso-wrap-distance-left:9pt;mso-wrap-distance-top:0;mso-wrap-distance-right:9pt;mso-wrap-distance-bottom:0;mso-position-horizontal:absolute;mso-position-horizontal-relative:page;mso-position-vertical:absolute;mso-position-vertical-relative:text;mso-width-percent:0;mso-height-percent:0;mso-width-relative:margin;mso-height-relative:margin;v-text-anchor:top" o:gfxdata="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" filled="f" stroked="f">
                 <v:textbox inset="2.53958mm,1.2694mm,2.53958mm,1.2694mm">
                   <w:txbxContent>
                     <w:p>
@@ -4262,7 +4899,7 @@
                     </w:p>
                     <w:p>
                       <w:pPr>
-                        <w:pStyle w:val="ListParagraph"/>
+                        <w:pStyle w:val="a4"/>
                         <w:numPr>
                           <w:ilvl w:val="0"/>
                           <w:numId w:val="1"/>
@@ -4321,7 +4958,7 @@
                     </w:p>
                     <w:p>
                       <w:pPr>
-                        <w:pStyle w:val="ListParagraph"/>
+                        <w:pStyle w:val="a4"/>
                         <w:numPr>
                           <w:ilvl w:val="0"/>
                           <w:numId w:val="1"/>
@@ -4462,7 +5099,7 @@
                     </w:p>
                     <w:p>
                       <w:pPr>
-                        <w:pStyle w:val="ListParagraph"/>
+                        <w:pStyle w:val="a4"/>
                         <w:numPr>
                           <w:ilvl w:val="0"/>
                           <w:numId w:val="1"/>
@@ -4489,7 +5126,7 @@
                     </w:p>
                     <w:p>
                       <w:pPr>
-                        <w:pStyle w:val="ListParagraph"/>
+                        <w:pStyle w:val="a4"/>
                         <w:numPr>
                           <w:ilvl w:val="0"/>
                           <w:numId w:val="1"/>
@@ -4523,18 +5160,9 @@
                           <w:szCs w:val="28"/>
                           <w:cs/>
                         </w:rPr>
-                        <w:t>เวลดิ้ง</w:t>
+                        <w:t>เวล</w:t>
                       </w:r>
-                      <w:r>
-                        <w:rPr>
-                          <w:rFonts w:ascii="TH SarabunPSK" w:eastAsia="Sarabun" w:hAnsi="TH SarabunPSK" w:cs="TH SarabunPSK"/>
-                          <w:color w:val="000000"/>
-                          <w:sz w:val="28"/>
-                          <w:szCs w:val="28"/>
-                          <w:cs/>
-                        </w:rPr>
-                        <w:t>ต้องเป็นเวลดิง หรือ</w:t>
-                      </w:r>
+                      <w:proofErr w:type="spellStart"/>
                       <w:r>
                         <w:rPr>
                           <w:rFonts w:ascii="TH SarabunPSK" w:eastAsia="Sarabun" w:hAnsi="TH SarabunPSK" w:cs="TH SarabunPSK"/>
@@ -4545,8 +5173,9 @@
                           <w:szCs w:val="28"/>
                           <w:cs/>
                         </w:rPr>
-                        <w:t>วิสชั่น</w:t>
+                        <w:t>ดิ้ง</w:t>
                       </w:r>
+                      <w:proofErr w:type="spellEnd"/>
                       <w:r>
                         <w:rPr>
                           <w:rFonts w:ascii="TH SarabunPSK" w:eastAsia="Sarabun" w:hAnsi="TH SarabunPSK" w:cs="TH SarabunPSK"/>
@@ -4555,12 +5184,58 @@
                           <w:szCs w:val="28"/>
                           <w:cs/>
                         </w:rPr>
-                        <w:t>ต้องเป็นวิสชันเป็นต้น</w:t>
+                        <w:t>ต้องเป็นเวลดิง หรือ</w:t>
+                      </w:r>
+                      <w:proofErr w:type="spellStart"/>
+                      <w:r>
+                        <w:rPr>
+                          <w:rFonts w:ascii="TH SarabunPSK" w:eastAsia="Sarabun" w:hAnsi="TH SarabunPSK" w:cs="TH SarabunPSK"/>
+                          <w:b/>
+                          <w:bCs/>
+                          <w:color w:val="000000"/>
+                          <w:sz w:val="28"/>
+                          <w:szCs w:val="28"/>
+                          <w:cs/>
+                        </w:rPr>
+                        <w:t>วิสชั่น</w:t>
+                      </w:r>
+                      <w:proofErr w:type="spellEnd"/>
+                      <w:r>
+                        <w:rPr>
+                          <w:rFonts w:ascii="TH SarabunPSK" w:eastAsia="Sarabun" w:hAnsi="TH SarabunPSK" w:cs="TH SarabunPSK"/>
+                          <w:color w:val="000000"/>
+                          <w:sz w:val="28"/>
+                          <w:szCs w:val="28"/>
+                          <w:cs/>
+                        </w:rPr>
+                        <w:t>ต้องเป็น</w:t>
+                      </w:r>
+                      <w:proofErr w:type="spellStart"/>
+                      <w:r>
+                        <w:rPr>
+                          <w:rFonts w:ascii="TH SarabunPSK" w:eastAsia="Sarabun" w:hAnsi="TH SarabunPSK" w:cs="TH SarabunPSK"/>
+                          <w:color w:val="000000"/>
+                          <w:sz w:val="28"/>
+                          <w:szCs w:val="28"/>
+                          <w:cs/>
+                        </w:rPr>
+                        <w:t>วิส</w:t>
+                      </w:r>
+                      <w:proofErr w:type="spellEnd"/>
+                      <w:r>
+                        <w:rPr>
+                          <w:rFonts w:ascii="TH SarabunPSK" w:eastAsia="Sarabun" w:hAnsi="TH SarabunPSK" w:cs="TH SarabunPSK"/>
+                          <w:color w:val="000000"/>
+                          <w:sz w:val="28"/>
+                          <w:szCs w:val="28"/>
+                          <w:cs/>
+                        </w:rPr>
+                        <w:t>ชันเป็นต้น</w:t>
                       </w:r>
                     </w:p>
                     <w:p>
                       <w:pPr>
-                        <w:pStyle w:val="ListParagraph"/>
+                        <w:pStyle w:val="a4"/>
                         <w:numPr>
                           <w:ilvl w:val="0"/>
                           <w:numId w:val="1"/>
@@ -4920,7 +5595,7 @@
     </w:p>
     <w:tbl>
       <w:tblPr>
-        <w:tblStyle w:val="a0"/>
+        <w:tblStyle w:val="ae"/>
         <w:tblW w:w="8642" w:type="dxa"/>
         <w:tblLayout w:type="fixed"/>
         <w:tblLook w:val="0000" w:firstRow="0" w:lastRow="0" w:firstColumn="0" w:lastColumn="0" w:noHBand="0" w:noVBand="0"/>
@@ -5381,7 +6056,7 @@
   </w:p>
   <w:tbl>
     <w:tblPr>
-      <w:tblStyle w:val="a2"/>
+      <w:tblStyle w:val="af0"/>
       <w:tblW w:w="10348" w:type="dxa"/>
       <w:jc w:val="center"/>
       <w:tblLayout w:type="fixed"/>
@@ -5853,7 +6528,27 @@
               <w:szCs w:val="32"/>
               <w:cs/>
             </w:rPr>
-            <w:t>มหาวิทยาลัยเทคโนโลยีสุรนารี</w:t>
+            <w:t>มหาวิทยาลัยเทคโนโลยี</w:t>
+          </w:r>
+          <w:proofErr w:type="spellStart"/>
+          <w:r>
+            <w:rPr>
+              <w:rFonts w:ascii="TH SarabunPSK" w:eastAsia="Sarabun" w:hAnsi="TH SarabunPSK" w:cs="TH SarabunPSK"/>
+              <w:sz w:val="32"/>
+              <w:szCs w:val="32"/>
+              <w:cs/>
+            </w:rPr>
+            <w:t>สุร</w:t>
+          </w:r>
+          <w:proofErr w:type="spellEnd"/>
+          <w:r>
+            <w:rPr>
+              <w:rFonts w:ascii="TH SarabunPSK" w:eastAsia="Sarabun" w:hAnsi="TH SarabunPSK" w:cs="TH SarabunPSK"/>
+              <w:sz w:val="32"/>
+              <w:szCs w:val="32"/>
+              <w:cs/>
+            </w:rPr>
+            <w:t>นารี</w:t>
           </w:r>
         </w:p>
       </w:tc>
@@ -6642,15 +7337,15 @@
     <w:lsdException w:name="Unresolved Mention" w:semiHidden="1" w:unhideWhenUsed="1"/>
     <w:lsdException w:name="Smart Link" w:semiHidden="1" w:unhideWhenUsed="1"/>
   </w:latentStyles>
-  <w:style w:type="paragraph" w:default="1" w:styleId="Normal">
+  <w:style w:type="paragraph" w:default="1" w:styleId="a">
     <w:name w:val="Normal"/>
     <w:qFormat/>
     <w:rsid w:val="00174C27"/>
   </w:style>
-  <w:style w:type="paragraph" w:styleId="Heading1">
+  <w:style w:type="paragraph" w:styleId="1">
     <w:name w:val="heading 1"/>
-    <w:basedOn w:val="Normal"/>
-    <w:next w:val="Normal"/>
+    <w:basedOn w:val="a"/>
+    <w:next w:val="a"/>
     <w:pPr>
       <w:keepNext/>
       <w:keepLines/>
@@ -6663,10 +7358,10 @@
       <w:szCs w:val="48"/>
     </w:rPr>
   </w:style>
-  <w:style w:type="paragraph" w:styleId="Heading2">
+  <w:style w:type="paragraph" w:styleId="2">
     <w:name w:val="heading 2"/>
-    <w:basedOn w:val="Normal"/>
-    <w:next w:val="Normal"/>
+    <w:basedOn w:val="a"/>
+    <w:next w:val="a"/>
     <w:pPr>
       <w:keepNext/>
       <w:keepLines/>
@@ -6679,10 +7374,10 @@
       <w:szCs w:val="36"/>
     </w:rPr>
   </w:style>
-  <w:style w:type="paragraph" w:styleId="Heading3">
+  <w:style w:type="paragraph" w:styleId="3">
     <w:name w:val="heading 3"/>
-    <w:basedOn w:val="Normal"/>
-    <w:next w:val="Normal"/>
+    <w:basedOn w:val="a"/>
+    <w:next w:val="a"/>
     <w:pPr>
       <w:keepNext/>
       <w:keepLines/>
@@ -6695,10 +7390,10 @@
       <w:szCs w:val="28"/>
     </w:rPr>
   </w:style>
-  <w:style w:type="paragraph" w:styleId="Heading4">
+  <w:style w:type="paragraph" w:styleId="4">
     <w:name w:val="heading 4"/>
-    <w:basedOn w:val="Normal"/>
-    <w:next w:val="Normal"/>
+    <w:basedOn w:val="a"/>
+    <w:next w:val="a"/>
     <w:pPr>
       <w:keepNext/>
       <w:keepLines/>
@@ -6711,10 +7406,10 @@
       <w:szCs w:val="24"/>
     </w:rPr>
   </w:style>
-  <w:style w:type="paragraph" w:styleId="Heading5">
+  <w:style w:type="paragraph" w:styleId="5">
     <w:name w:val="heading 5"/>
-    <w:basedOn w:val="Normal"/>
-    <w:next w:val="Normal"/>
+    <w:basedOn w:val="a"/>
+    <w:next w:val="a"/>
     <w:pPr>
       <w:keepNext/>
       <w:keepLines/>
@@ -6725,10 +7420,10 @@
       <w:b/>
     </w:rPr>
   </w:style>
-  <w:style w:type="paragraph" w:styleId="Heading6">
+  <w:style w:type="paragraph" w:styleId="6">
     <w:name w:val="heading 6"/>
-    <w:basedOn w:val="Normal"/>
-    <w:next w:val="Normal"/>
+    <w:basedOn w:val="a"/>
+    <w:next w:val="a"/>
     <w:pPr>
       <w:keepNext/>
       <w:keepLines/>
@@ -6741,13 +7436,13 @@
       <w:szCs w:val="20"/>
     </w:rPr>
   </w:style>
-  <w:style w:type="character" w:default="1" w:styleId="DefaultParagraphFont">
+  <w:style w:type="character" w:default="1" w:styleId="a0">
     <w:name w:val="Default Paragraph Font"/>
     <w:uiPriority w:val="1"/>
     <w:semiHidden/>
     <w:unhideWhenUsed/>
   </w:style>
-  <w:style w:type="table" w:default="1" w:styleId="TableNormal">
+  <w:style w:type="table" w:default="1" w:styleId="a1">
     <w:name w:val="Normal Table"/>
     <w:uiPriority w:val="99"/>
     <w:semiHidden/>
@@ -6762,16 +7457,16 @@
       </w:tblCellMar>
     </w:tblPr>
   </w:style>
-  <w:style w:type="numbering" w:default="1" w:styleId="NoList">
+  <w:style w:type="numbering" w:default="1" w:styleId="a2">
     <w:name w:val="No List"/>
     <w:uiPriority w:val="99"/>
     <w:semiHidden/>
     <w:unhideWhenUsed/>
   </w:style>
-  <w:style w:type="paragraph" w:styleId="Title">
+  <w:style w:type="paragraph" w:styleId="a3">
     <w:name w:val="Title"/>
-    <w:basedOn w:val="Normal"/>
-    <w:next w:val="Normal"/>
+    <w:basedOn w:val="a"/>
+    <w:next w:val="a"/>
     <w:pPr>
       <w:keepNext/>
       <w:keepLines/>
@@ -6783,9 +7478,9 @@
       <w:szCs w:val="72"/>
     </w:rPr>
   </w:style>
-  <w:style w:type="paragraph" w:styleId="ListParagraph">
+  <w:style w:type="paragraph" w:styleId="a4">
     <w:name w:val="List Paragraph"/>
-    <w:basedOn w:val="Normal"/>
+    <w:basedOn w:val="a"/>
     <w:uiPriority w:val="34"/>
     <w:qFormat/>
     <w:rsid w:val="0051184C"/>
@@ -6794,10 +7489,10 @@
       <w:contextualSpacing/>
     </w:pPr>
   </w:style>
-  <w:style w:type="paragraph" w:styleId="BalloonText">
+  <w:style w:type="paragraph" w:styleId="a5">
     <w:name w:val="Balloon Text"/>
-    <w:basedOn w:val="Normal"/>
-    <w:link w:val="BalloonTextChar"/>
+    <w:basedOn w:val="a"/>
+    <w:link w:val="a6"/>
     <w:uiPriority w:val="99"/>
     <w:semiHidden/>
     <w:unhideWhenUsed/>
@@ -6811,10 +7506,10 @@
       <w:szCs w:val="20"/>
     </w:rPr>
   </w:style>
-  <w:style w:type="character" w:customStyle="1" w:styleId="BalloonTextChar">
-    <w:name w:val="Balloon Text Char"/>
-    <w:basedOn w:val="DefaultParagraphFont"/>
-    <w:link w:val="BalloonText"/>
+  <w:style w:type="character" w:customStyle="1" w:styleId="a6">
+    <w:name w:val="ข้อความบอลลูน อักขระ"/>
+    <w:basedOn w:val="a0"/>
+    <w:link w:val="a5"/>
     <w:uiPriority w:val="99"/>
     <w:semiHidden/>
     <w:rsid w:val="00562C01"/>
@@ -6824,9 +7519,9 @@
       <w:szCs w:val="20"/>
     </w:rPr>
   </w:style>
-  <w:style w:type="table" w:styleId="TableGrid">
+  <w:style w:type="table" w:styleId="a7">
     <w:name w:val="Table Grid"/>
-    <w:basedOn w:val="TableNormal"/>
+    <w:basedOn w:val="a1"/>
     <w:uiPriority w:val="59"/>
     <w:rsid w:val="00EC4CA7"/>
     <w:pPr>
@@ -6843,10 +7538,10 @@
       </w:tblBorders>
     </w:tblPr>
   </w:style>
-  <w:style w:type="paragraph" w:styleId="Header">
+  <w:style w:type="paragraph" w:styleId="a8">
     <w:name w:val="header"/>
-    <w:basedOn w:val="Normal"/>
-    <w:link w:val="HeaderChar"/>
+    <w:basedOn w:val="a"/>
+    <w:link w:val="a9"/>
     <w:uiPriority w:val="99"/>
     <w:unhideWhenUsed/>
     <w:rsid w:val="00A53C4C"/>
@@ -6858,17 +7553,17 @@
       <w:spacing w:after="0" w:line="240" w:lineRule="auto"/>
     </w:pPr>
   </w:style>
-  <w:style w:type="character" w:customStyle="1" w:styleId="HeaderChar">
-    <w:name w:val="Header Char"/>
-    <w:basedOn w:val="DefaultParagraphFont"/>
-    <w:link w:val="Header"/>
+  <w:style w:type="character" w:customStyle="1" w:styleId="a9">
+    <w:name w:val="หัวกระดาษ อักขระ"/>
+    <w:basedOn w:val="a0"/>
+    <w:link w:val="a8"/>
     <w:uiPriority w:val="99"/>
     <w:rsid w:val="00A53C4C"/>
   </w:style>
-  <w:style w:type="paragraph" w:styleId="Footer">
+  <w:style w:type="paragraph" w:styleId="aa">
     <w:name w:val="footer"/>
-    <w:basedOn w:val="Normal"/>
-    <w:link w:val="FooterChar"/>
+    <w:basedOn w:val="a"/>
+    <w:link w:val="ab"/>
     <w:uiPriority w:val="99"/>
     <w:unhideWhenUsed/>
     <w:rsid w:val="00A53C4C"/>
@@ -6880,16 +7575,16 @@
       <w:spacing w:after="0" w:line="240" w:lineRule="auto"/>
     </w:pPr>
   </w:style>
-  <w:style w:type="character" w:customStyle="1" w:styleId="FooterChar">
-    <w:name w:val="Footer Char"/>
-    <w:basedOn w:val="DefaultParagraphFont"/>
-    <w:link w:val="Footer"/>
+  <w:style w:type="character" w:customStyle="1" w:styleId="ab">
+    <w:name w:val="ท้ายกระดาษ อักขระ"/>
+    <w:basedOn w:val="a0"/>
+    <w:link w:val="aa"/>
     <w:uiPriority w:val="99"/>
     <w:rsid w:val="00A53C4C"/>
   </w:style>
   <w:style w:type="paragraph" w:customStyle="1" w:styleId="Tabletext">
     <w:name w:val="Table text"/>
-    <w:basedOn w:val="Normal"/>
+    <w:basedOn w:val="a"/>
     <w:rsid w:val="00012B2D"/>
     <w:pPr>
       <w:spacing w:after="40" w:line="240" w:lineRule="auto"/>
@@ -6901,10 +7596,10 @@
       <w:szCs w:val="24"/>
     </w:rPr>
   </w:style>
-  <w:style w:type="paragraph" w:styleId="Subtitle">
+  <w:style w:type="paragraph" w:styleId="ac">
     <w:name w:val="Subtitle"/>
-    <w:basedOn w:val="Normal"/>
-    <w:next w:val="Normal"/>
+    <w:basedOn w:val="a"/>
+    <w:next w:val="a"/>
     <w:pPr>
       <w:keepNext/>
       <w:keepLines/>
@@ -6918,8 +7613,8 @@
       <w:szCs w:val="48"/>
     </w:rPr>
   </w:style>
-  <w:style w:type="table" w:customStyle="1" w:styleId="a">
-    <w:basedOn w:val="TableNormal"/>
+  <w:style w:type="table" w:customStyle="1" w:styleId="ad">
+    <w:basedOn w:val="a1"/>
     <w:tblPr>
       <w:tblStyleRowBandSize w:val="1"/>
       <w:tblStyleColBandSize w:val="1"/>
@@ -6929,8 +7624,8 @@
       </w:tblCellMar>
     </w:tblPr>
   </w:style>
-  <w:style w:type="table" w:customStyle="1" w:styleId="a0">
-    <w:basedOn w:val="TableNormal"/>
+  <w:style w:type="table" w:customStyle="1" w:styleId="ae">
+    <w:basedOn w:val="a1"/>
     <w:tblPr>
       <w:tblStyleRowBandSize w:val="1"/>
       <w:tblStyleColBandSize w:val="1"/>
@@ -6940,8 +7635,8 @@
       </w:tblCellMar>
     </w:tblPr>
   </w:style>
-  <w:style w:type="table" w:customStyle="1" w:styleId="a1">
-    <w:basedOn w:val="TableNormal"/>
+  <w:style w:type="table" w:customStyle="1" w:styleId="af">
+    <w:basedOn w:val="a1"/>
     <w:tblPr>
       <w:tblStyleRowBandSize w:val="1"/>
       <w:tblStyleColBandSize w:val="1"/>
@@ -6951,8 +7646,8 @@
       </w:tblCellMar>
     </w:tblPr>
   </w:style>
-  <w:style w:type="table" w:customStyle="1" w:styleId="a2">
-    <w:basedOn w:val="TableNormal"/>
+  <w:style w:type="table" w:customStyle="1" w:styleId="af0">
+    <w:basedOn w:val="a1"/>
     <w:tblPr>
       <w:tblStyleRowBandSize w:val="1"/>
       <w:tblStyleColBandSize w:val="1"/>
@@ -7251,28 +7946,28 @@
 </file>
 
 <file path=customXml/item1.xml><?xml version="1.0" encoding="utf-8"?>
-<b:Sources xmlns:b="http://schemas.openxmlformats.org/officeDocument/2006/bibliography" xmlns="http://schemas.openxmlformats.org/officeDocument/2006/bibliography" SelectedStyle="\APASixthEditionOfficeOnline.xsl" StyleName="APA" Version="6"/>
-</file>
-
-<file path=customXml/item2.xml><?xml version="1.0" encoding="utf-8"?>
 <go:gDocsCustomXmlDataStorage xmlns:go="http://customooxmlschemas.google.com/" xmlns:r="http://schemas.openxmlformats.org/officeDocument/2006/relationships">
   <go:docsCustomData xmlns:go="http://customooxmlschemas.google.com/" roundtripDataSignature="AMtx7mhLFR1RgmTJDK34FP0y5C4y8VmvBQ==">AMUW2mUX/cuj+e86nUIZmK86zp+vVe3jXo5D3bYE7748dcH1Eyt5X9LQkv/h+y1YlyKtXPwod1nYYe2l1yRKBZHichvPrWiG1AlOXjfpl58dY4kB1JTZ48iYG3yh8T4O4Gggw9cPapj2</go:docsCustomData>
 </go:gDocsCustomXmlDataStorage>
 </file>
 
-<file path=customXml/itemProps1.xml><?xml version="1.0" encoding="utf-8"?>
-<ds:datastoreItem xmlns:ds="http://schemas.openxmlformats.org/officeDocument/2006/customXml" ds:itemID="{5B809B44-EA91-4B1E-AB09-97F6C7002DCE}">
-  <ds:schemaRefs>
-    <ds:schemaRef ds:uri="http://schemas.openxmlformats.org/officeDocument/2006/bibliography"/>
-  </ds:schemaRefs>
-</ds:datastoreItem>
+<file path=customXml/item2.xml><?xml version="1.0" encoding="utf-8"?>
+<b:Sources xmlns:b="http://schemas.openxmlformats.org/officeDocument/2006/bibliography" xmlns="http://schemas.openxmlformats.org/officeDocument/2006/bibliography" SelectedStyle="\APASixthEditionOfficeOnline.xsl" StyleName="APA" Version="6"/>
 </file>
 
-<file path=customXml/itemProps2.xml><?xml version="1.0" encoding="utf-8"?>
+<file path=customXml/itemProps1.xml><?xml version="1.0" encoding="utf-8"?>
 <ds:datastoreItem xmlns:ds="http://schemas.openxmlformats.org/officeDocument/2006/customXml" ds:itemID="{11111111-1234-1234-1234-123412341234}">
   <ds:schemaRefs>
     <ds:schemaRef ds:uri="http://customooxmlschemas.google.com/"/>
     <ds:schemaRef ds:uri="http://schemas.openxmlformats.org/officeDocument/2006/relationships"/>
   </ds:schemaRefs>
 </ds:datastoreItem>
+</file>
+
+<file path=customXml/itemProps2.xml><?xml version="1.0" encoding="utf-8"?>
+<ds:datastoreItem xmlns:ds="http://schemas.openxmlformats.org/officeDocument/2006/customXml" ds:itemID="{5B809B44-EA91-4B1E-AB09-97F6C7002DCE}">
+  <ds:schemaRefs>
+    <ds:schemaRef ds:uri="http://schemas.openxmlformats.org/officeDocument/2006/bibliography"/>
+  </ds:schemaRefs>
+</ds:datastoreItem>
 </file>
</xml_diff>